<commit_message>
First full draft of teaching demo instructions
</commit_message>
<xml_diff>
--- a/TeachingDemo.docx
+++ b/TeachingDemo.docx
@@ -268,7 +268,7 @@
           <w:rFonts w:ascii="Helvetica" w:hAnsi="Helvetica"/>
           <w:sz w:val="24"/>
         </w:rPr>
-        <w:t xml:space="preserve">In the remainder of this handout, we will provide a lesson plan / tutorial for teaching ridge-regression, as well as detailed instructions about what we would like you to submit. </w:t>
+        <w:t xml:space="preserve">In the remainder of this handout, we will provide a lesson plan / tutorial for ridge-regression, as well as detailed instructions about what we would like you to submit. </w:t>
       </w:r>
     </w:p>
     <w:p>
@@ -287,6 +287,889 @@
         </w:rPr>
         <w:t xml:space="preserve"> </w:t>
       </w:r>
+    </w:p>
+    <w:p>
+      <w:pPr>
+        <w:spacing w:after="0" w:line="240" w:lineRule="auto"/>
+        <w:ind w:left="0" w:firstLine="0"/>
+        <w:rPr>
+          <w:rFonts w:ascii="Helvetica" w:hAnsi="Helvetica"/>
+          <w:color w:val="333333"/>
+          <w:sz w:val="24"/>
+          <w:u w:val="single"/>
+        </w:rPr>
+      </w:pPr>
+      <w:r>
+        <w:rPr>
+          <w:rFonts w:ascii="Helvetica" w:hAnsi="Helvetica"/>
+          <w:color w:val="333333"/>
+          <w:sz w:val="24"/>
+          <w:u w:val="single"/>
+        </w:rPr>
+        <w:t>Background</w:t>
+      </w:r>
+    </w:p>
+    <w:p>
+      <w:pPr>
+        <w:spacing w:after="0" w:line="240" w:lineRule="auto"/>
+        <w:ind w:left="0" w:firstLine="0"/>
+        <w:rPr>
+          <w:rFonts w:ascii="Helvetica" w:hAnsi="Helvetica"/>
+          <w:color w:val="333333"/>
+          <w:sz w:val="24"/>
+        </w:rPr>
+      </w:pPr>
+    </w:p>
+    <w:p>
+      <w:pPr>
+        <w:spacing w:after="0" w:line="240" w:lineRule="auto"/>
+        <w:ind w:left="0" w:firstLine="0"/>
+        <w:rPr>
+          <w:rFonts w:ascii="Helvetica" w:hAnsi="Helvetica"/>
+          <w:color w:val="333333"/>
+          <w:sz w:val="24"/>
+        </w:rPr>
+      </w:pPr>
+      <w:r>
+        <w:rPr>
+          <w:rFonts w:ascii="Helvetica" w:hAnsi="Helvetica"/>
+          <w:color w:val="333333"/>
+          <w:sz w:val="24"/>
+        </w:rPr>
+        <w:t>For this tutorial you can assume that your students have just finished hearing a lecture on regularization in regression.  Thus, they’ve been introduced to the use of lasso (L1) and ridge (L2) penalties in regression.  This tutorial is a supplemental activity for that lecture and will be one of the first time that they apply regularization (in the form of ridge-regression) to data.  At this point they’ve also had some experience in the form of lectures and tutorials with linear regression, dimensionality reduction, principal components analysis, and should be familiar with what an L1 and L2 norm are.</w:t>
+      </w:r>
+    </w:p>
+    <w:p>
+      <w:pPr>
+        <w:spacing w:after="0" w:line="240" w:lineRule="auto"/>
+        <w:ind w:left="0" w:firstLine="0"/>
+        <w:rPr>
+          <w:rFonts w:ascii="Helvetica" w:hAnsi="Helvetica"/>
+          <w:color w:val="333333"/>
+          <w:sz w:val="24"/>
+        </w:rPr>
+      </w:pPr>
+    </w:p>
+    <w:p>
+      <w:pPr>
+        <w:spacing w:after="0" w:line="240" w:lineRule="auto"/>
+        <w:ind w:left="0" w:firstLine="0"/>
+        <w:rPr>
+          <w:rFonts w:ascii="Helvetica" w:hAnsi="Helvetica"/>
+          <w:color w:val="333333"/>
+          <w:sz w:val="24"/>
+        </w:rPr>
+      </w:pPr>
+      <w:r>
+        <w:rPr>
+          <w:rFonts w:ascii="Helvetica" w:hAnsi="Helvetica"/>
+          <w:color w:val="333333"/>
+          <w:sz w:val="24"/>
+        </w:rPr>
+        <w:t>The learning objectives for this segment of the lesson (including the lecture) are:</w:t>
+      </w:r>
+    </w:p>
+    <w:p>
+      <w:pPr>
+        <w:spacing w:after="0" w:line="240" w:lineRule="auto"/>
+        <w:ind w:left="0" w:firstLine="0"/>
+        <w:rPr>
+          <w:rFonts w:ascii="Helvetica" w:hAnsi="Helvetica"/>
+          <w:color w:val="333333"/>
+          <w:sz w:val="24"/>
+        </w:rPr>
+      </w:pPr>
+    </w:p>
+    <w:p>
+      <w:pPr>
+        <w:spacing w:after="0" w:line="240" w:lineRule="auto"/>
+        <w:ind w:left="0" w:firstLine="0"/>
+        <w:rPr>
+          <w:rFonts w:ascii="Helvetica" w:hAnsi="Helvetica"/>
+          <w:color w:val="333333"/>
+          <w:sz w:val="24"/>
+        </w:rPr>
+      </w:pPr>
+      <w:r>
+        <w:rPr>
+          <w:rFonts w:ascii="Helvetica" w:hAnsi="Helvetica"/>
+          <w:color w:val="333333"/>
+          <w:sz w:val="24"/>
+        </w:rPr>
+        <w:t>• Define overfitting.</w:t>
+      </w:r>
+    </w:p>
+    <w:p>
+      <w:pPr>
+        <w:spacing w:after="0"/>
+        <w:ind w:left="0" w:right="58" w:firstLine="0"/>
+        <w:rPr>
+          <w:rFonts w:ascii="Helvetica" w:hAnsi="Helvetica"/>
+          <w:sz w:val="24"/>
+        </w:rPr>
+      </w:pPr>
+      <w:r>
+        <w:rPr>
+          <w:rFonts w:ascii="Helvetica" w:hAnsi="Helvetica"/>
+          <w:sz w:val="24"/>
+        </w:rPr>
+        <w:t xml:space="preserve">• </w:t>
+      </w:r>
+      <w:r>
+        <w:rPr>
+          <w:rFonts w:ascii="Helvetica" w:hAnsi="Helvetica"/>
+          <w:sz w:val="24"/>
+        </w:rPr>
+        <w:t>Describe the motivation for</w:t>
+      </w:r>
+      <w:r>
+        <w:rPr>
+          <w:rFonts w:ascii="Helvetica" w:hAnsi="Helvetica"/>
+          <w:sz w:val="24"/>
+        </w:rPr>
+        <w:t xml:space="preserve"> regularization</w:t>
+      </w:r>
+      <w:r>
+        <w:rPr>
+          <w:rFonts w:ascii="Helvetica" w:hAnsi="Helvetica"/>
+          <w:sz w:val="24"/>
+        </w:rPr>
+        <w:t xml:space="preserve"> in regression and in other analysis techniques</w:t>
+      </w:r>
+      <w:r>
+        <w:rPr>
+          <w:rFonts w:ascii="Helvetica" w:hAnsi="Helvetica"/>
+          <w:sz w:val="24"/>
+        </w:rPr>
+        <w:t>.</w:t>
+      </w:r>
+    </w:p>
+    <w:p>
+      <w:pPr>
+        <w:spacing w:after="0"/>
+        <w:ind w:left="0" w:right="58" w:firstLine="0"/>
+        <w:rPr>
+          <w:rFonts w:ascii="Helvetica" w:hAnsi="Helvetica"/>
+          <w:sz w:val="24"/>
+        </w:rPr>
+      </w:pPr>
+      <w:r>
+        <w:rPr>
+          <w:rFonts w:ascii="Helvetica" w:hAnsi="Helvetica"/>
+          <w:sz w:val="24"/>
+        </w:rPr>
+        <w:t xml:space="preserve">• Apply regression </w:t>
+      </w:r>
+      <w:r>
+        <w:rPr>
+          <w:rFonts w:ascii="Helvetica" w:hAnsi="Helvetica"/>
+          <w:sz w:val="24"/>
+        </w:rPr>
+        <w:t xml:space="preserve">with regularization </w:t>
+      </w:r>
+      <w:r>
+        <w:rPr>
+          <w:rFonts w:ascii="Helvetica" w:hAnsi="Helvetica"/>
+          <w:sz w:val="24"/>
+        </w:rPr>
+        <w:t>to neural data</w:t>
+      </w:r>
+    </w:p>
+    <w:p>
+      <w:pPr>
+        <w:spacing w:after="0"/>
+        <w:ind w:left="0" w:right="58" w:firstLine="0"/>
+        <w:rPr>
+          <w:rFonts w:ascii="Helvetica" w:hAnsi="Helvetica"/>
+          <w:sz w:val="24"/>
+        </w:rPr>
+      </w:pPr>
+      <w:r>
+        <w:rPr>
+          <w:rFonts w:ascii="Helvetica" w:hAnsi="Helvetica"/>
+          <w:sz w:val="24"/>
+        </w:rPr>
+        <w:t>• Compare regression analyses with and without</w:t>
+      </w:r>
+    </w:p>
+    <w:p>
+      <w:pPr>
+        <w:spacing w:after="0" w:line="240" w:lineRule="auto"/>
+        <w:ind w:left="0" w:firstLine="0"/>
+        <w:rPr>
+          <w:rFonts w:ascii="Helvetica" w:hAnsi="Helvetica"/>
+          <w:color w:val="333333"/>
+          <w:sz w:val="24"/>
+        </w:rPr>
+      </w:pPr>
+    </w:p>
+    <w:p>
+      <w:pPr>
+        <w:spacing w:after="0" w:line="240" w:lineRule="auto"/>
+        <w:ind w:left="0" w:firstLine="0"/>
+        <w:rPr>
+          <w:rFonts w:ascii="Helvetica" w:hAnsi="Helvetica"/>
+          <w:color w:val="333333"/>
+          <w:sz w:val="24"/>
+        </w:rPr>
+      </w:pPr>
+      <w:r>
+        <w:rPr>
+          <w:rFonts w:ascii="Helvetica" w:hAnsi="Helvetica"/>
+          <w:color w:val="333333"/>
+          <w:sz w:val="24"/>
+        </w:rPr>
+        <w:t>To be clear, we are not asking you to teach all of these concepts in 4 minutes.  It’s nowhere near enough time.</w:t>
+      </w:r>
+      <w:r>
+        <w:rPr>
+          <w:rFonts w:ascii="Helvetica" w:hAnsi="Helvetica"/>
+          <w:color w:val="333333"/>
+          <w:sz w:val="24"/>
+        </w:rPr>
+        <w:t xml:space="preserve">  We have provided these to give you a sense of what knowledge acquisition you’re trying to support.</w:t>
+      </w:r>
+      <w:r>
+        <w:rPr>
+          <w:rFonts w:ascii="Helvetica" w:hAnsi="Helvetica"/>
+          <w:color w:val="333333"/>
+          <w:sz w:val="24"/>
+        </w:rPr>
+        <w:t xml:space="preserve"> </w:t>
+      </w:r>
+      <w:r>
+        <w:rPr>
+          <w:rFonts w:ascii="Helvetica" w:hAnsi="Helvetica"/>
+          <w:color w:val="333333"/>
+          <w:sz w:val="24"/>
+        </w:rPr>
+        <w:t>Focus on one or two of these things as you walk your</w:t>
+      </w:r>
+      <w:r>
+        <w:rPr>
+          <w:rFonts w:ascii="Helvetica" w:hAnsi="Helvetica"/>
+          <w:color w:val="333333"/>
+          <w:sz w:val="24"/>
+        </w:rPr>
+        <w:t xml:space="preserve"> students through this example</w:t>
+      </w:r>
+    </w:p>
+    <w:p>
+      <w:pPr>
+        <w:spacing w:after="0" w:line="240" w:lineRule="auto"/>
+        <w:ind w:left="0" w:firstLine="0"/>
+        <w:rPr>
+          <w:rFonts w:ascii="Helvetica" w:hAnsi="Helvetica"/>
+          <w:color w:val="333333"/>
+          <w:sz w:val="24"/>
+          <w:u w:val="single"/>
+        </w:rPr>
+      </w:pPr>
+      <w:r>
+        <w:rPr>
+          <w:rFonts w:ascii="Helvetica" w:hAnsi="Helvetica"/>
+          <w:color w:val="333333"/>
+          <w:sz w:val="24"/>
+          <w:u w:val="single"/>
+        </w:rPr>
+        <w:lastRenderedPageBreak/>
+        <w:t xml:space="preserve">Tutorial </w:t>
+      </w:r>
+      <w:r>
+        <w:rPr>
+          <w:rFonts w:ascii="Helvetica" w:hAnsi="Helvetica"/>
+          <w:color w:val="333333"/>
+          <w:sz w:val="24"/>
+          <w:u w:val="single"/>
+        </w:rPr>
+        <w:t>Description</w:t>
+      </w:r>
+    </w:p>
+    <w:p>
+      <w:pPr>
+        <w:spacing w:after="0" w:line="240" w:lineRule="auto"/>
+        <w:ind w:left="0" w:firstLine="0"/>
+        <w:rPr>
+          <w:rFonts w:ascii="Helvetica" w:hAnsi="Helvetica"/>
+          <w:color w:val="333333"/>
+          <w:sz w:val="24"/>
+        </w:rPr>
+      </w:pPr>
+    </w:p>
+    <w:p>
+      <w:pPr>
+        <w:spacing w:after="0" w:line="240" w:lineRule="auto"/>
+        <w:ind w:left="0" w:firstLine="0"/>
+        <w:rPr>
+          <w:rFonts w:ascii="Helvetica" w:hAnsi="Helvetica"/>
+          <w:color w:val="333333"/>
+          <w:sz w:val="24"/>
+        </w:rPr>
+      </w:pPr>
+    </w:p>
+    <w:p>
+      <w:pPr>
+        <w:spacing w:after="0" w:line="240" w:lineRule="auto"/>
+        <w:ind w:left="0" w:firstLine="0"/>
+        <w:rPr>
+          <w:rFonts w:ascii="Helvetica" w:hAnsi="Helvetica"/>
+          <w:color w:val="333333"/>
+          <w:sz w:val="24"/>
+        </w:rPr>
+      </w:pPr>
+      <w:r>
+        <w:rPr>
+          <w:rFonts w:ascii="Helvetica" w:hAnsi="Helvetica"/>
+          <w:color w:val="333333"/>
+          <w:sz w:val="24"/>
+        </w:rPr>
+        <w:t>The data provided for the tutorial are from an experiment ____ CARSEN BRIEF DESCRIPTION OF EXPERIMENT ____.</w:t>
+      </w:r>
+    </w:p>
+    <w:p>
+      <w:pPr>
+        <w:spacing w:after="0" w:line="240" w:lineRule="auto"/>
+        <w:ind w:left="0" w:firstLine="0"/>
+        <w:rPr>
+          <w:rFonts w:ascii="Helvetica" w:hAnsi="Helvetica"/>
+          <w:color w:val="333333"/>
+          <w:sz w:val="24"/>
+        </w:rPr>
+      </w:pPr>
+    </w:p>
+    <w:p>
+      <w:pPr>
+        <w:spacing w:after="0" w:line="240" w:lineRule="auto"/>
+        <w:ind w:left="0" w:firstLine="0"/>
+        <w:rPr>
+          <w:rFonts w:ascii="Helvetica" w:hAnsi="Helvetica"/>
+          <w:color w:val="333333"/>
+          <w:sz w:val="24"/>
+        </w:rPr>
+      </w:pPr>
+      <w:r>
+        <w:rPr>
+          <w:rFonts w:ascii="Helvetica" w:hAnsi="Helvetica"/>
+          <w:color w:val="333333"/>
+          <w:sz w:val="24"/>
+        </w:rPr>
+        <w:t>The</w:t>
+      </w:r>
+      <w:r>
+        <w:rPr>
+          <w:rFonts w:ascii="Helvetica" w:hAnsi="Helvetica"/>
+          <w:color w:val="333333"/>
+          <w:sz w:val="24"/>
+        </w:rPr>
+        <w:t>se</w:t>
+      </w:r>
+      <w:r>
+        <w:rPr>
+          <w:rFonts w:ascii="Helvetica" w:hAnsi="Helvetica"/>
+          <w:color w:val="333333"/>
+          <w:sz w:val="24"/>
+        </w:rPr>
+        <w:t xml:space="preserve"> data have already been pre-processed and analyzed some.  We</w:t>
+      </w:r>
+      <w:r>
+        <w:rPr>
+          <w:rFonts w:ascii="Helvetica" w:hAnsi="Helvetica"/>
+          <w:color w:val="333333"/>
+          <w:sz w:val="24"/>
+        </w:rPr>
+        <w:t xml:space="preserve"> have identified a population of neurons that</w:t>
+      </w:r>
+      <w:r>
+        <w:rPr>
+          <w:rFonts w:ascii="Helvetica" w:hAnsi="Helvetica"/>
+          <w:color w:val="333333"/>
+          <w:sz w:val="24"/>
+        </w:rPr>
+        <w:t xml:space="preserve"> are NOT stimulus-selective.  Now we are interested in finding out if the activity of these neurons </w:t>
+      </w:r>
+      <w:proofErr w:type="gramStart"/>
+      <w:r>
+        <w:rPr>
+          <w:rFonts w:ascii="Helvetica" w:hAnsi="Helvetica"/>
+          <w:color w:val="333333"/>
+          <w:sz w:val="24"/>
+        </w:rPr>
+        <w:t>are</w:t>
+      </w:r>
+      <w:proofErr w:type="gramEnd"/>
+      <w:r>
+        <w:rPr>
+          <w:rFonts w:ascii="Helvetica" w:hAnsi="Helvetica"/>
+          <w:color w:val="333333"/>
+          <w:sz w:val="24"/>
+        </w:rPr>
+        <w:t xml:space="preserve"> related to the animal’s behavior during the experiment.  </w:t>
+      </w:r>
+      <w:r>
+        <w:rPr>
+          <w:rFonts w:ascii="Helvetica" w:hAnsi="Helvetica"/>
+          <w:color w:val="333333"/>
+          <w:sz w:val="24"/>
+        </w:rPr>
+        <w:t>We have performed d</w:t>
+      </w:r>
+      <w:r>
+        <w:rPr>
+          <w:rFonts w:ascii="Helvetica" w:hAnsi="Helvetica"/>
+          <w:color w:val="333333"/>
+          <w:sz w:val="24"/>
+        </w:rPr>
+        <w:t xml:space="preserve">imensionality reduction </w:t>
+      </w:r>
+      <w:r>
+        <w:rPr>
+          <w:rFonts w:ascii="Helvetica" w:hAnsi="Helvetica"/>
+          <w:color w:val="333333"/>
+          <w:sz w:val="24"/>
+        </w:rPr>
+        <w:t>(PCA)</w:t>
+      </w:r>
+      <w:r>
+        <w:rPr>
+          <w:rFonts w:ascii="Helvetica" w:hAnsi="Helvetica"/>
+          <w:color w:val="333333"/>
+          <w:sz w:val="24"/>
+        </w:rPr>
+        <w:t xml:space="preserve"> on both the behavioral </w:t>
+      </w:r>
+      <w:r>
+        <w:rPr>
+          <w:rFonts w:ascii="Helvetica" w:hAnsi="Helvetica"/>
+          <w:color w:val="333333"/>
+          <w:sz w:val="24"/>
+        </w:rPr>
+        <w:t xml:space="preserve">data (video of animal) </w:t>
+      </w:r>
+      <w:r>
+        <w:rPr>
+          <w:rFonts w:ascii="Helvetica" w:hAnsi="Helvetica"/>
+          <w:color w:val="333333"/>
+          <w:sz w:val="24"/>
+        </w:rPr>
+        <w:t>and neural data</w:t>
+      </w:r>
+      <w:r>
+        <w:rPr>
+          <w:rFonts w:ascii="Helvetica" w:hAnsi="Helvetica"/>
+          <w:color w:val="333333"/>
+          <w:sz w:val="24"/>
+        </w:rPr>
+        <w:t xml:space="preserve"> (3 Hz 2-photon recording)</w:t>
+      </w:r>
+      <w:r>
+        <w:rPr>
+          <w:rFonts w:ascii="Helvetica" w:hAnsi="Helvetica"/>
+          <w:color w:val="333333"/>
+          <w:sz w:val="24"/>
+        </w:rPr>
+        <w:t xml:space="preserve">.  We will </w:t>
+      </w:r>
+      <w:r>
+        <w:rPr>
+          <w:rFonts w:ascii="Helvetica" w:hAnsi="Helvetica"/>
+          <w:color w:val="333333"/>
+          <w:sz w:val="24"/>
+        </w:rPr>
+        <w:t xml:space="preserve">now </w:t>
+      </w:r>
+      <w:r>
+        <w:rPr>
+          <w:rFonts w:ascii="Helvetica" w:hAnsi="Helvetica"/>
+          <w:color w:val="333333"/>
+          <w:sz w:val="24"/>
+        </w:rPr>
+        <w:t>evaluate the strength of</w:t>
+      </w:r>
+      <w:r>
+        <w:rPr>
+          <w:rFonts w:ascii="Helvetica" w:hAnsi="Helvetica"/>
+          <w:color w:val="333333"/>
+          <w:sz w:val="24"/>
+        </w:rPr>
+        <w:t xml:space="preserve"> the relationship </w:t>
+      </w:r>
+      <w:r>
+        <w:rPr>
+          <w:rFonts w:ascii="Helvetica" w:hAnsi="Helvetica"/>
+          <w:color w:val="333333"/>
+          <w:sz w:val="24"/>
+        </w:rPr>
+        <w:t xml:space="preserve">between the behavioral and neural data </w:t>
+      </w:r>
+      <w:r>
+        <w:rPr>
+          <w:rFonts w:ascii="Helvetica" w:hAnsi="Helvetica"/>
+          <w:color w:val="333333"/>
+          <w:sz w:val="24"/>
+        </w:rPr>
+        <w:t>using ridge regression</w:t>
+      </w:r>
+      <w:r>
+        <w:rPr>
+          <w:rFonts w:ascii="Helvetica" w:hAnsi="Helvetica"/>
+          <w:color w:val="333333"/>
+          <w:sz w:val="24"/>
+        </w:rPr>
+        <w:t xml:space="preserve">.  </w:t>
+      </w:r>
+    </w:p>
+    <w:p>
+      <w:pPr>
+        <w:spacing w:after="0" w:line="240" w:lineRule="auto"/>
+        <w:ind w:left="0" w:firstLine="0"/>
+        <w:rPr>
+          <w:rFonts w:ascii="Helvetica" w:hAnsi="Helvetica"/>
+          <w:color w:val="333333"/>
+          <w:sz w:val="24"/>
+        </w:rPr>
+      </w:pPr>
+    </w:p>
+    <w:p>
+      <w:pPr>
+        <w:spacing w:after="0" w:line="240" w:lineRule="auto"/>
+        <w:ind w:left="0" w:firstLine="0"/>
+        <w:rPr>
+          <w:rFonts w:ascii="Helvetica" w:hAnsi="Helvetica"/>
+          <w:color w:val="333333"/>
+          <w:sz w:val="24"/>
+        </w:rPr>
+      </w:pPr>
+      <w:r>
+        <w:rPr>
+          <w:rFonts w:ascii="Helvetica" w:hAnsi="Helvetica"/>
+          <w:color w:val="333333"/>
+          <w:sz w:val="24"/>
+        </w:rPr>
+        <w:t xml:space="preserve">You can access the </w:t>
+      </w:r>
+      <w:proofErr w:type="spellStart"/>
+      <w:r>
+        <w:rPr>
+          <w:rFonts w:ascii="Helvetica" w:hAnsi="Helvetica"/>
+          <w:color w:val="333333"/>
+          <w:sz w:val="24"/>
+        </w:rPr>
+        <w:t>jupyter</w:t>
+      </w:r>
+      <w:proofErr w:type="spellEnd"/>
+      <w:r>
+        <w:rPr>
+          <w:rFonts w:ascii="Helvetica" w:hAnsi="Helvetica"/>
+          <w:color w:val="333333"/>
+          <w:sz w:val="24"/>
+        </w:rPr>
+        <w:t xml:space="preserve"> notebook containing the tutorial here: </w:t>
+      </w:r>
+      <w:hyperlink r:id="rId5" w:history="1">
+        <w:r>
+          <w:rPr>
+            <w:rStyle w:val="Hyperlink"/>
+            <w:rFonts w:ascii="Helvetica" w:hAnsi="Helvetica"/>
+            <w:sz w:val="24"/>
+          </w:rPr>
+          <w:t>https://github.com/kbonnen/NeuromatchTeachingDemo</w:t>
+        </w:r>
+      </w:hyperlink>
+    </w:p>
+    <w:p>
+      <w:pPr>
+        <w:spacing w:after="0" w:line="240" w:lineRule="auto"/>
+        <w:ind w:left="0" w:firstLine="0"/>
+        <w:rPr>
+          <w:rFonts w:ascii="Helvetica" w:hAnsi="Helvetica"/>
+          <w:color w:val="333333"/>
+          <w:sz w:val="24"/>
+        </w:rPr>
+      </w:pPr>
+    </w:p>
+    <w:p>
+      <w:pPr>
+        <w:spacing w:after="0" w:line="240" w:lineRule="auto"/>
+        <w:ind w:left="0" w:firstLine="0"/>
+        <w:rPr>
+          <w:rFonts w:ascii="Helvetica" w:hAnsi="Helvetica"/>
+          <w:color w:val="333333"/>
+          <w:sz w:val="24"/>
+        </w:rPr>
+      </w:pPr>
+      <w:r>
+        <w:rPr>
+          <w:rFonts w:ascii="Helvetica" w:hAnsi="Helvetica"/>
+          <w:color w:val="333333"/>
+          <w:sz w:val="24"/>
+        </w:rPr>
+        <w:t xml:space="preserve">You can run the </w:t>
+      </w:r>
+      <w:proofErr w:type="spellStart"/>
+      <w:r>
+        <w:rPr>
+          <w:rFonts w:ascii="Helvetica" w:hAnsi="Helvetica"/>
+          <w:color w:val="333333"/>
+          <w:sz w:val="24"/>
+        </w:rPr>
+        <w:t>jupyter</w:t>
+      </w:r>
+      <w:proofErr w:type="spellEnd"/>
+      <w:r>
+        <w:rPr>
+          <w:rFonts w:ascii="Helvetica" w:hAnsi="Helvetica"/>
+          <w:color w:val="333333"/>
+          <w:sz w:val="24"/>
+        </w:rPr>
+        <w:t xml:space="preserve"> notebook any way that you’d like, but w</w:t>
+      </w:r>
+      <w:r>
+        <w:rPr>
+          <w:rFonts w:ascii="Helvetica" w:hAnsi="Helvetica"/>
+          <w:color w:val="333333"/>
+          <w:sz w:val="24"/>
+        </w:rPr>
+        <w:t xml:space="preserve">e recommend using google </w:t>
+      </w:r>
+      <w:proofErr w:type="spellStart"/>
+      <w:r>
+        <w:rPr>
+          <w:rFonts w:ascii="Helvetica" w:hAnsi="Helvetica"/>
+          <w:color w:val="333333"/>
+          <w:sz w:val="24"/>
+        </w:rPr>
+        <w:t>colab</w:t>
+      </w:r>
+      <w:proofErr w:type="spellEnd"/>
+      <w:r>
+        <w:rPr>
+          <w:rFonts w:ascii="Helvetica" w:hAnsi="Helvetica"/>
+          <w:color w:val="333333"/>
+          <w:sz w:val="24"/>
+        </w:rPr>
+        <w:t xml:space="preserve"> to run</w:t>
+      </w:r>
+      <w:r>
+        <w:rPr>
+          <w:rFonts w:ascii="Helvetica" w:hAnsi="Helvetica"/>
+          <w:color w:val="333333"/>
+          <w:sz w:val="24"/>
+        </w:rPr>
+        <w:t xml:space="preserve"> the notebook.  You can import the </w:t>
+      </w:r>
+      <w:proofErr w:type="spellStart"/>
+      <w:r>
+        <w:rPr>
+          <w:rFonts w:ascii="Helvetica" w:hAnsi="Helvetica"/>
+          <w:color w:val="333333"/>
+          <w:sz w:val="24"/>
+        </w:rPr>
+        <w:t>jupyter</w:t>
+      </w:r>
+      <w:proofErr w:type="spellEnd"/>
+      <w:r>
+        <w:rPr>
+          <w:rFonts w:ascii="Helvetica" w:hAnsi="Helvetica"/>
+          <w:color w:val="333333"/>
+          <w:sz w:val="24"/>
+        </w:rPr>
+        <w:t xml:space="preserve"> notebook directly from </w:t>
+      </w:r>
+      <w:proofErr w:type="spellStart"/>
+      <w:r>
+        <w:rPr>
+          <w:rFonts w:ascii="Helvetica" w:hAnsi="Helvetica"/>
+          <w:color w:val="333333"/>
+          <w:sz w:val="24"/>
+        </w:rPr>
+        <w:t>github</w:t>
+      </w:r>
+      <w:proofErr w:type="spellEnd"/>
+      <w:r>
+        <w:rPr>
+          <w:rFonts w:ascii="Helvetica" w:hAnsi="Helvetica"/>
+          <w:color w:val="333333"/>
+          <w:sz w:val="24"/>
+        </w:rPr>
+        <w:t xml:space="preserve"> to </w:t>
+      </w:r>
+      <w:proofErr w:type="spellStart"/>
+      <w:r>
+        <w:rPr>
+          <w:rFonts w:ascii="Helvetica" w:hAnsi="Helvetica"/>
+          <w:color w:val="333333"/>
+          <w:sz w:val="24"/>
+        </w:rPr>
+        <w:t>colab</w:t>
+      </w:r>
+      <w:proofErr w:type="spellEnd"/>
+      <w:r>
+        <w:rPr>
+          <w:rFonts w:ascii="Helvetica" w:hAnsi="Helvetica"/>
+          <w:color w:val="333333"/>
+          <w:sz w:val="24"/>
+        </w:rPr>
+        <w:t xml:space="preserve">.  Go here: </w:t>
+      </w:r>
+      <w:hyperlink r:id="rId6" w:history="1">
+        <w:r>
+          <w:rPr>
+            <w:rStyle w:val="Hyperlink"/>
+            <w:rFonts w:ascii="Helvetica" w:hAnsi="Helvetica"/>
+            <w:sz w:val="24"/>
+          </w:rPr>
+          <w:t>https://colab.research.google.com/github/</w:t>
+        </w:r>
+      </w:hyperlink>
+      <w:r>
+        <w:rPr>
+          <w:rFonts w:ascii="Helvetica" w:hAnsi="Helvetica"/>
+          <w:color w:val="333333"/>
+          <w:sz w:val="24"/>
+        </w:rPr>
+        <w:t xml:space="preserve">  and you should see the following screen: </w:t>
+      </w:r>
+    </w:p>
+    <w:p>
+      <w:pPr>
+        <w:spacing w:after="0" w:line="240" w:lineRule="auto"/>
+        <w:ind w:left="0" w:firstLine="0"/>
+        <w:rPr>
+          <w:rFonts w:ascii="Helvetica" w:hAnsi="Helvetica"/>
+          <w:color w:val="333333"/>
+          <w:sz w:val="24"/>
+        </w:rPr>
+      </w:pPr>
+      <w:r>
+        <w:rPr>
+          <w:rFonts w:ascii="Helvetica" w:hAnsi="Helvetica"/>
+          <w:color w:val="333333"/>
+          <w:sz w:val="24"/>
+        </w:rPr>
+        <w:drawing>
+          <wp:inline distT="0" distB="0" distL="0" distR="0" wp14:anchorId="78F54118" wp14:editId="16717833">
+            <wp:extent cx="5142711" cy="3725613"/>
+            <wp:effectExtent l="0" t="0" r="1270" b="0"/>
+            <wp:docPr id="1" name="Picture 1"/>
+            <wp:cNvGraphicFramePr>
+              <a:graphicFrameLocks xmlns:a="http://schemas.openxmlformats.org/drawingml/2006/main" noChangeAspect="1"/>
+            </wp:cNvGraphicFramePr>
+            <a:graphic xmlns:a="http://schemas.openxmlformats.org/drawingml/2006/main">
+              <a:graphicData uri="http://schemas.openxmlformats.org/drawingml/2006/picture">
+                <pic:pic xmlns:pic="http://schemas.openxmlformats.org/drawingml/2006/picture">
+                  <pic:nvPicPr>
+                    <pic:cNvPr id="1" name=""/>
+                    <pic:cNvPicPr/>
+                  </pic:nvPicPr>
+                  <pic:blipFill>
+                    <a:blip r:embed="rId7"/>
+                    <a:stretch>
+                      <a:fillRect/>
+                    </a:stretch>
+                  </pic:blipFill>
+                  <pic:spPr>
+                    <a:xfrm>
+                      <a:off x="0" y="0"/>
+                      <a:ext cx="5145322" cy="3727505"/>
+                    </a:xfrm>
+                    <a:prstGeom prst="rect">
+                      <a:avLst/>
+                    </a:prstGeom>
+                  </pic:spPr>
+                </pic:pic>
+              </a:graphicData>
+            </a:graphic>
+          </wp:inline>
+        </w:drawing>
+      </w:r>
+    </w:p>
+    <w:p>
+      <w:pPr>
+        <w:spacing w:after="0" w:line="240" w:lineRule="auto"/>
+        <w:ind w:left="0" w:firstLine="0"/>
+        <w:rPr>
+          <w:rFonts w:ascii="Helvetica" w:hAnsi="Helvetica"/>
+          <w:color w:val="333333"/>
+          <w:sz w:val="24"/>
+        </w:rPr>
+      </w:pPr>
+    </w:p>
+    <w:p>
+      <w:pPr>
+        <w:spacing w:after="0" w:line="240" w:lineRule="auto"/>
+        <w:ind w:left="0" w:firstLine="0"/>
+        <w:rPr>
+          <w:rFonts w:ascii="Helvetica" w:hAnsi="Helvetica"/>
+          <w:color w:val="333333"/>
+          <w:sz w:val="24"/>
+        </w:rPr>
+      </w:pPr>
+      <w:r>
+        <w:rPr>
+          <w:rFonts w:ascii="Helvetica" w:hAnsi="Helvetica"/>
+          <w:color w:val="333333"/>
+          <w:sz w:val="24"/>
+        </w:rPr>
+        <w:t xml:space="preserve">Now paste in the teaching demo git repository url: </w:t>
+      </w:r>
+      <w:hyperlink r:id="rId8" w:history="1">
+        <w:r>
+          <w:rPr>
+            <w:rStyle w:val="Hyperlink"/>
+            <w:rFonts w:ascii="Helvetica" w:hAnsi="Helvetica"/>
+            <w:sz w:val="24"/>
+          </w:rPr>
+          <w:t>https://github.com/kbonnen/NeuromatchTeachingDemo</w:t>
+        </w:r>
+      </w:hyperlink>
+    </w:p>
+    <w:p>
+      <w:pPr>
+        <w:spacing w:after="0" w:line="240" w:lineRule="auto"/>
+        <w:ind w:left="0" w:firstLine="0"/>
+        <w:rPr>
+          <w:rFonts w:ascii="Helvetica" w:hAnsi="Helvetica"/>
+          <w:color w:val="333333"/>
+          <w:sz w:val="24"/>
+        </w:rPr>
+      </w:pPr>
+      <w:r>
+        <w:rPr>
+          <w:rFonts w:ascii="Helvetica" w:hAnsi="Helvetica"/>
+          <w:color w:val="333333"/>
+          <w:sz w:val="24"/>
+        </w:rPr>
+        <w:lastRenderedPageBreak/>
+        <w:t xml:space="preserve">And that’s it!  You’ve loaded the notebook into </w:t>
+      </w:r>
+      <w:proofErr w:type="spellStart"/>
+      <w:r>
+        <w:rPr>
+          <w:rFonts w:ascii="Helvetica" w:hAnsi="Helvetica"/>
+          <w:color w:val="333333"/>
+          <w:sz w:val="24"/>
+        </w:rPr>
+        <w:t>colab</w:t>
+      </w:r>
+      <w:proofErr w:type="spellEnd"/>
+      <w:r>
+        <w:rPr>
+          <w:rFonts w:ascii="Helvetica" w:hAnsi="Helvetica"/>
+          <w:color w:val="333333"/>
+          <w:sz w:val="24"/>
+        </w:rPr>
+        <w:t>.</w:t>
+      </w:r>
+    </w:p>
+    <w:p>
+      <w:pPr>
+        <w:pStyle w:val="Heading1"/>
+        <w:ind w:left="0" w:firstLine="0"/>
+        <w:rPr>
+          <w:rFonts w:ascii="Helvetica" w:hAnsi="Helvetica"/>
+          <w:sz w:val="24"/>
+        </w:rPr>
+      </w:pPr>
     </w:p>
     <w:p>
       <w:pPr>
@@ -302,38 +1185,11 @@
           <w:rFonts w:ascii="Helvetica" w:hAnsi="Helvetica"/>
           <w:sz w:val="24"/>
         </w:rPr>
-        <w:t xml:space="preserve">Problem </w:t>
-      </w:r>
-      <w:r>
-        <w:rPr>
-          <w:rFonts w:ascii="Helvetica" w:hAnsi="Helvetica"/>
-          <w:sz w:val="24"/>
-        </w:rPr>
-        <w:t xml:space="preserve">Prompt </w:t>
-      </w:r>
-    </w:p>
-    <w:p>
-      <w:pPr>
-        <w:spacing w:after="0" w:line="240" w:lineRule="auto"/>
-        <w:ind w:left="0" w:firstLine="0"/>
-        <w:rPr>
-          <w:rFonts w:ascii="Helvetica" w:hAnsi="Helvetica"/>
-          <w:color w:val="333333"/>
-          <w:sz w:val="24"/>
-        </w:rPr>
-      </w:pPr>
-      <w:r>
-        <w:rPr>
-          <w:rFonts w:ascii="Helvetica" w:hAnsi="Helvetica"/>
-          <w:color w:val="333333"/>
-          <w:sz w:val="24"/>
-        </w:rPr>
-        <w:br w:type="page"/>
-      </w:r>
-    </w:p>
-    <w:p>
-      <w:pPr>
-        <w:spacing w:after="3" w:line="285" w:lineRule="auto"/>
+        <w:t xml:space="preserve">Lesson Plan </w:t>
+      </w:r>
+    </w:p>
+    <w:p>
+      <w:pPr>
         <w:ind w:left="-5" w:right="61"/>
         <w:rPr>
           <w:rFonts w:ascii="Helvetica" w:hAnsi="Helvetica"/>
@@ -345,7 +1201,144 @@
           <w:rFonts w:ascii="Helvetica" w:hAnsi="Helvetica"/>
           <w:sz w:val="24"/>
         </w:rPr>
-        <w:lastRenderedPageBreak/>
+        <w:t xml:space="preserve">You can structure your </w:t>
+      </w:r>
+      <w:proofErr w:type="gramStart"/>
+      <w:r>
+        <w:rPr>
+          <w:rFonts w:ascii="Helvetica" w:hAnsi="Helvetica"/>
+          <w:sz w:val="24"/>
+        </w:rPr>
+        <w:t>four</w:t>
+      </w:r>
+      <w:r>
+        <w:rPr>
+          <w:rFonts w:ascii="Helvetica" w:hAnsi="Helvetica"/>
+          <w:sz w:val="24"/>
+        </w:rPr>
+        <w:t xml:space="preserve"> minute</w:t>
+      </w:r>
+      <w:proofErr w:type="gramEnd"/>
+      <w:r>
+        <w:rPr>
+          <w:rFonts w:ascii="Helvetica" w:hAnsi="Helvetica"/>
+          <w:sz w:val="24"/>
+        </w:rPr>
+        <w:t xml:space="preserve"> video any way you like. Here is a sample minute by minute breakdown in case it is useful. </w:t>
+      </w:r>
+    </w:p>
+    <w:p>
+      <w:pPr>
+        <w:ind w:left="-5" w:right="61"/>
+        <w:rPr>
+          <w:rFonts w:ascii="Helvetica" w:hAnsi="Helvetica"/>
+          <w:sz w:val="24"/>
+        </w:rPr>
+      </w:pPr>
+      <w:r>
+        <w:rPr>
+          <w:rFonts w:ascii="Helvetica" w:hAnsi="Helvetica"/>
+          <w:sz w:val="24"/>
+        </w:rPr>
+        <w:t xml:space="preserve">&lt; 1 min: Introduce yourself. Give a few sentences about who you are! </w:t>
+      </w:r>
+    </w:p>
+    <w:p>
+      <w:pPr>
+        <w:ind w:left="-5" w:right="61"/>
+        <w:rPr>
+          <w:rFonts w:ascii="Helvetica" w:hAnsi="Helvetica"/>
+          <w:sz w:val="24"/>
+        </w:rPr>
+      </w:pPr>
+      <w:r>
+        <w:rPr>
+          <w:rFonts w:ascii="Helvetica" w:hAnsi="Helvetica"/>
+          <w:sz w:val="24"/>
+        </w:rPr>
+        <w:t>&lt; 1</w:t>
+      </w:r>
+      <w:r>
+        <w:rPr>
+          <w:rFonts w:ascii="Helvetica" w:hAnsi="Helvetica"/>
+          <w:sz w:val="24"/>
+        </w:rPr>
+        <w:t xml:space="preserve"> min: Give a very brief recap of what </w:t>
+      </w:r>
+      <w:r>
+        <w:rPr>
+          <w:rFonts w:ascii="Helvetica" w:hAnsi="Helvetica"/>
+          <w:sz w:val="24"/>
+        </w:rPr>
+        <w:t xml:space="preserve">regularization is </w:t>
+      </w:r>
+      <w:r>
+        <w:rPr>
+          <w:rFonts w:ascii="Helvetica" w:hAnsi="Helvetica"/>
+          <w:sz w:val="24"/>
+        </w:rPr>
+        <w:t>why you might use it.</w:t>
+      </w:r>
+      <w:r>
+        <w:rPr>
+          <w:rFonts w:ascii="Helvetica" w:hAnsi="Helvetica"/>
+          <w:sz w:val="24"/>
+        </w:rPr>
+        <w:t xml:space="preserve"> While you should imagine that you are teaching a class of students, don’t feel the need to address them or ask them questions. </w:t>
+      </w:r>
+    </w:p>
+    <w:p>
+      <w:pPr>
+        <w:spacing w:after="87" w:line="216" w:lineRule="auto"/>
+        <w:ind w:left="-5" w:right="61"/>
+        <w:rPr>
+          <w:rFonts w:ascii="Helvetica" w:hAnsi="Helvetica"/>
+          <w:sz w:val="24"/>
+        </w:rPr>
+      </w:pPr>
+      <w:r>
+        <w:rPr>
+          <w:rFonts w:ascii="Helvetica" w:hAnsi="Helvetica"/>
+          <w:sz w:val="24"/>
+        </w:rPr>
+        <w:t xml:space="preserve">~3 mins: </w:t>
+      </w:r>
+      <w:r>
+        <w:rPr>
+          <w:rFonts w:ascii="Helvetica" w:hAnsi="Helvetica"/>
+          <w:sz w:val="24"/>
+        </w:rPr>
+        <w:t>Work through the</w:t>
+      </w:r>
+      <w:r>
+        <w:rPr>
+          <w:rFonts w:ascii="Helvetica" w:hAnsi="Helvetica"/>
+          <w:sz w:val="24"/>
+        </w:rPr>
+        <w:t xml:space="preserve"> </w:t>
+      </w:r>
+      <w:r>
+        <w:rPr>
+          <w:rFonts w:ascii="Helvetica" w:hAnsi="Helvetica"/>
+          <w:sz w:val="24"/>
+        </w:rPr>
+        <w:t>tutorial explaining the code and typing in solutions as you go.</w:t>
+      </w:r>
+    </w:p>
+    <w:p>
+      <w:pPr>
+        <w:spacing w:after="87" w:line="216" w:lineRule="auto"/>
+        <w:ind w:left="-5" w:right="61"/>
+        <w:rPr>
+          <w:rFonts w:ascii="Helvetica" w:hAnsi="Helvetica"/>
+          <w:sz w:val="24"/>
+        </w:rPr>
+      </w:pPr>
+      <w:r>
+        <w:rPr>
+          <w:rFonts w:ascii="Helvetica" w:hAnsi="Helvetica"/>
+          <w:sz w:val="24"/>
+        </w:rPr>
         <w:t xml:space="preserve"> </w:t>
       </w:r>
     </w:p>
@@ -363,130 +1356,38 @@
           <w:rFonts w:ascii="Helvetica" w:hAnsi="Helvetica"/>
           <w:sz w:val="24"/>
         </w:rPr>
-        <w:t xml:space="preserve">Solution </w:t>
-      </w:r>
-    </w:p>
-    <w:p>
-      <w:pPr>
-        <w:spacing w:after="27" w:line="259" w:lineRule="auto"/>
-        <w:ind w:left="0" w:right="4110" w:firstLine="0"/>
-        <w:jc w:val="center"/>
-        <w:rPr>
-          <w:rFonts w:ascii="Helvetica" w:hAnsi="Helvetica"/>
-          <w:sz w:val="24"/>
-        </w:rPr>
-      </w:pPr>
-      <w:r>
-        <w:rPr>
-          <w:rFonts w:ascii="Helvetica" w:hAnsi="Helvetica"/>
-          <w:sz w:val="24"/>
-        </w:rPr>
-        <w:t xml:space="preserve"> </w:t>
-      </w:r>
-    </w:p>
-    <w:p>
-      <w:pPr>
-        <w:spacing w:after="27" w:line="259" w:lineRule="auto"/>
-        <w:ind w:left="0" w:firstLine="0"/>
-        <w:rPr>
-          <w:rFonts w:ascii="Helvetica" w:hAnsi="Helvetica"/>
-          <w:b/>
-          <w:sz w:val="24"/>
-        </w:rPr>
-      </w:pPr>
-      <w:r>
-        <w:rPr>
-          <w:rFonts w:ascii="Helvetica" w:hAnsi="Helvetica"/>
-          <w:bCs/>
-          <w:sz w:val="24"/>
-        </w:rPr>
-        <w:t>Image of solutions to problem.</w:t>
-      </w:r>
-      <w:r>
-        <w:rPr>
-          <w:rFonts w:ascii="Helvetica" w:hAnsi="Helvetica"/>
-          <w:b/>
-          <w:sz w:val="24"/>
-        </w:rPr>
-        <w:t xml:space="preserve"> </w:t>
-      </w:r>
-    </w:p>
-    <w:p>
-      <w:pPr>
-        <w:spacing w:after="27" w:line="259" w:lineRule="auto"/>
-        <w:ind w:left="0" w:firstLine="0"/>
-        <w:rPr>
-          <w:rFonts w:ascii="Helvetica" w:hAnsi="Helvetica"/>
-          <w:sz w:val="24"/>
-        </w:rPr>
-      </w:pPr>
-    </w:p>
-    <w:p>
-      <w:pPr>
+        <w:t xml:space="preserve">How we will evaluate your video </w:t>
+      </w:r>
+    </w:p>
+    <w:p>
+      <w:pPr>
+        <w:spacing w:after="232"/>
         <w:ind w:left="-5" w:right="61"/>
         <w:rPr>
           <w:rFonts w:ascii="Helvetica" w:hAnsi="Helvetica"/>
           <w:sz w:val="24"/>
         </w:rPr>
       </w:pPr>
-    </w:p>
-    <w:p>
-      <w:pPr>
-        <w:ind w:left="-5" w:right="61"/>
-        <w:rPr>
-          <w:rFonts w:ascii="Helvetica" w:hAnsi="Helvetica"/>
-          <w:sz w:val="24"/>
-        </w:rPr>
-      </w:pPr>
-    </w:p>
-    <w:p>
-      <w:pPr>
-        <w:ind w:left="-5" w:right="61"/>
-        <w:rPr>
-          <w:rFonts w:ascii="Helvetica" w:hAnsi="Helvetica"/>
-          <w:sz w:val="24"/>
-        </w:rPr>
-      </w:pPr>
-      <w:r>
-        <w:rPr>
-          <w:rFonts w:ascii="Helvetica" w:hAnsi="Helvetica"/>
-          <w:sz w:val="24"/>
-        </w:rPr>
-        <w:t xml:space="preserve">The comments we have put in place in our solution are there for your benefit. During </w:t>
-      </w:r>
-      <w:proofErr w:type="gramStart"/>
-      <w:r>
-        <w:rPr>
-          <w:rFonts w:ascii="Helvetica" w:hAnsi="Helvetica"/>
-          <w:sz w:val="24"/>
-        </w:rPr>
-        <w:t>your</w:t>
-      </w:r>
-      <w:proofErr w:type="gramEnd"/>
-      <w:r>
-        <w:rPr>
-          <w:rFonts w:ascii="Helvetica" w:hAnsi="Helvetica"/>
-          <w:sz w:val="24"/>
-        </w:rPr>
-        <w:t xml:space="preserve"> teach, feel free to comment or not comment your code as it feels appropriate! </w:t>
-      </w:r>
-    </w:p>
-    <w:p>
-      <w:pPr>
-        <w:spacing w:after="267" w:line="259" w:lineRule="auto"/>
-        <w:ind w:left="0" w:firstLine="0"/>
-        <w:rPr>
-          <w:rFonts w:ascii="Helvetica" w:hAnsi="Helvetica"/>
-          <w:sz w:val="24"/>
-        </w:rPr>
-      </w:pPr>
-      <w:r>
-        <w:rPr>
-          <w:rFonts w:ascii="Helvetica" w:hAnsi="Helvetica"/>
-          <w:b/>
-          <w:sz w:val="24"/>
-        </w:rPr>
-        <w:t xml:space="preserve"> </w:t>
+      <w:r>
+        <w:rPr>
+          <w:rFonts w:ascii="Helvetica" w:hAnsi="Helvetica"/>
+          <w:sz w:val="24"/>
+        </w:rPr>
+        <w:t xml:space="preserve">We are looking for people who know their content knowledge and who are able to communicate </w:t>
+      </w:r>
+      <w:r>
+        <w:rPr>
+          <w:rFonts w:ascii="Helvetica" w:hAnsi="Helvetica"/>
+          <w:sz w:val="24"/>
+        </w:rPr>
+        <w:t>well</w:t>
+      </w:r>
+      <w:r>
+        <w:rPr>
+          <w:rFonts w:ascii="Helvetica" w:hAnsi="Helvetica"/>
+          <w:sz w:val="24"/>
+        </w:rPr>
+        <w:t xml:space="preserve">. We’re looking for quality over quantity, so don’t feel pressured to rush through everything. Instead, make sure the content you do get to is clear and easy to follow.  </w:t>
       </w:r>
     </w:p>
     <w:p>
@@ -503,41 +1404,141 @@
           <w:rFonts w:ascii="Helvetica" w:hAnsi="Helvetica"/>
           <w:sz w:val="24"/>
         </w:rPr>
-        <w:t xml:space="preserve">Learning Objectives </w:t>
-      </w:r>
-    </w:p>
-    <w:p>
-      <w:pPr>
-        <w:spacing w:after="0"/>
-        <w:ind w:left="0" w:right="58" w:firstLine="0"/>
-        <w:rPr>
-          <w:rFonts w:ascii="Helvetica" w:hAnsi="Helvetica"/>
-          <w:sz w:val="24"/>
-        </w:rPr>
-      </w:pPr>
-      <w:r>
-        <w:rPr>
-          <w:rFonts w:ascii="Helvetica" w:hAnsi="Helvetica"/>
-          <w:sz w:val="24"/>
-        </w:rPr>
-        <w:t>• State the advantages of regularization.</w:t>
-      </w:r>
-    </w:p>
-    <w:p>
-      <w:pPr>
-        <w:spacing w:after="0"/>
-        <w:ind w:left="0" w:right="58" w:firstLine="0"/>
-        <w:rPr>
-          <w:rFonts w:ascii="Helvetica" w:hAnsi="Helvetica"/>
-          <w:sz w:val="24"/>
-        </w:rPr>
-      </w:pPr>
-      <w:r>
-        <w:rPr>
-          <w:rFonts w:ascii="Helvetica" w:hAnsi="Helvetica"/>
-          <w:sz w:val="24"/>
-        </w:rPr>
-        <w:t>• Apply regression / ridge-regression to neural data</w:t>
+        <w:t xml:space="preserve">Recording the video </w:t>
+      </w:r>
+    </w:p>
+    <w:p>
+      <w:pPr>
+        <w:ind w:left="-5" w:right="61"/>
+        <w:rPr>
+          <w:rFonts w:ascii="Helvetica" w:hAnsi="Helvetica"/>
+          <w:sz w:val="24"/>
+        </w:rPr>
+      </w:pPr>
+      <w:r>
+        <w:rPr>
+          <w:rFonts w:ascii="Helvetica" w:hAnsi="Helvetica"/>
+          <w:sz w:val="24"/>
+        </w:rPr>
+        <w:t xml:space="preserve">Don’t fuss about production quality! We are more interested in who you are than on the quality of your audio :-).  </w:t>
+      </w:r>
+    </w:p>
+    <w:p>
+      <w:pPr>
+        <w:spacing w:after="27" w:line="259" w:lineRule="auto"/>
+        <w:ind w:left="0" w:firstLine="0"/>
+        <w:rPr>
+          <w:rFonts w:ascii="Helvetica" w:hAnsi="Helvetica"/>
+          <w:sz w:val="24"/>
+        </w:rPr>
+      </w:pPr>
+      <w:r>
+        <w:rPr>
+          <w:rFonts w:ascii="Helvetica" w:hAnsi="Helvetica"/>
+          <w:sz w:val="24"/>
+        </w:rPr>
+        <w:t xml:space="preserve"> </w:t>
+      </w:r>
+    </w:p>
+    <w:p>
+      <w:pPr>
+        <w:ind w:left="-5" w:right="61"/>
+        <w:rPr>
+          <w:rFonts w:ascii="Helvetica" w:hAnsi="Helvetica"/>
+          <w:b/>
+          <w:sz w:val="24"/>
+        </w:rPr>
+      </w:pPr>
+      <w:r>
+        <w:rPr>
+          <w:rFonts w:ascii="Helvetica" w:hAnsi="Helvetica"/>
+          <w:sz w:val="24"/>
+        </w:rPr>
+        <w:t xml:space="preserve">Because </w:t>
+      </w:r>
+      <w:r>
+        <w:rPr>
+          <w:rFonts w:ascii="Helvetica" w:hAnsi="Helvetica"/>
+          <w:sz w:val="24"/>
+        </w:rPr>
+        <w:t>we are planning using Zoom</w:t>
+      </w:r>
+      <w:r>
+        <w:rPr>
+          <w:rFonts w:ascii="Helvetica" w:hAnsi="Helvetica"/>
+          <w:sz w:val="24"/>
+        </w:rPr>
+        <w:t xml:space="preserve"> during the </w:t>
+      </w:r>
+      <w:proofErr w:type="spellStart"/>
+      <w:r>
+        <w:rPr>
+          <w:rFonts w:ascii="Helvetica" w:hAnsi="Helvetica"/>
+          <w:sz w:val="24"/>
+        </w:rPr>
+        <w:t>Neuromatch</w:t>
+      </w:r>
+      <w:proofErr w:type="spellEnd"/>
+      <w:r>
+        <w:rPr>
+          <w:rFonts w:ascii="Helvetica" w:hAnsi="Helvetica"/>
+          <w:sz w:val="24"/>
+        </w:rPr>
+        <w:t xml:space="preserve"> Academy summer course, w</w:t>
+      </w:r>
+      <w:r>
+        <w:rPr>
+          <w:rFonts w:ascii="Helvetica" w:hAnsi="Helvetica"/>
+          <w:sz w:val="24"/>
+        </w:rPr>
+        <w:t>e’d like you to record your lesson using Zoom</w:t>
+      </w:r>
+      <w:r>
+        <w:rPr>
+          <w:rFonts w:ascii="Helvetica" w:hAnsi="Helvetica"/>
+          <w:sz w:val="24"/>
+        </w:rPr>
+        <w:t xml:space="preserve"> (instructions below)</w:t>
+      </w:r>
+      <w:r>
+        <w:rPr>
+          <w:rFonts w:ascii="Helvetica" w:hAnsi="Helvetica"/>
+          <w:sz w:val="24"/>
+        </w:rPr>
+        <w:t xml:space="preserve">.  </w:t>
+      </w:r>
+      <w:r>
+        <w:rPr>
+          <w:rFonts w:ascii="Helvetica" w:hAnsi="Helvetica"/>
+          <w:sz w:val="24"/>
+        </w:rPr>
+        <w:t>It should be a “single take” and you shouldn’t do any post-production work on the video.</w:t>
+      </w:r>
+      <w:r>
+        <w:rPr>
+          <w:rFonts w:ascii="Helvetica" w:hAnsi="Helvetica"/>
+          <w:b/>
+          <w:sz w:val="24"/>
+        </w:rPr>
+        <w:t xml:space="preserve"> </w:t>
+      </w:r>
+    </w:p>
+    <w:p>
+      <w:pPr>
+        <w:spacing w:after="267" w:line="259" w:lineRule="auto"/>
+        <w:ind w:left="0" w:firstLine="0"/>
+        <w:rPr>
+          <w:rFonts w:ascii="Helvetica" w:hAnsi="Helvetica"/>
+          <w:sz w:val="24"/>
+        </w:rPr>
+      </w:pPr>
+      <w:r>
+        <w:rPr>
+          <w:rFonts w:ascii="Helvetica" w:hAnsi="Helvetica"/>
+          <w:b/>
+          <w:sz w:val="24"/>
+        </w:rPr>
+        <w:t xml:space="preserve"> </w:t>
       </w:r>
     </w:p>
     <w:p>
@@ -549,6 +1550,155 @@
           <w:sz w:val="24"/>
         </w:rPr>
       </w:pPr>
+      <w:r>
+        <w:rPr>
+          <w:rFonts w:ascii="Helvetica" w:hAnsi="Helvetica"/>
+          <w:sz w:val="24"/>
+        </w:rPr>
+        <w:t xml:space="preserve">Uploading the video </w:t>
+      </w:r>
+    </w:p>
+    <w:p>
+      <w:pPr>
+        <w:ind w:left="-5" w:right="61"/>
+        <w:rPr>
+          <w:rFonts w:ascii="Helvetica" w:hAnsi="Helvetica"/>
+          <w:sz w:val="24"/>
+        </w:rPr>
+      </w:pPr>
+      <w:r>
+        <w:rPr>
+          <w:rFonts w:ascii="Helvetica" w:hAnsi="Helvetica"/>
+          <w:sz w:val="24"/>
+        </w:rPr>
+        <w:t xml:space="preserve">In your round 2 TA application you will need to </w:t>
+      </w:r>
+      <w:r>
+        <w:rPr>
+          <w:rFonts w:ascii="Helvetica" w:hAnsi="Helvetica"/>
+          <w:sz w:val="24"/>
+        </w:rPr>
+        <w:t>provide a link to</w:t>
+      </w:r>
+      <w:r>
+        <w:rPr>
+          <w:rFonts w:ascii="Helvetica" w:hAnsi="Helvetica"/>
+          <w:sz w:val="24"/>
+        </w:rPr>
+        <w:t xml:space="preserve"> your sample teaching video.  You can do this however you like. Possible options include but are not limited to sending a link to a private </w:t>
+      </w:r>
+      <w:proofErr w:type="spellStart"/>
+      <w:r>
+        <w:rPr>
+          <w:rFonts w:ascii="Helvetica" w:hAnsi="Helvetica"/>
+          <w:sz w:val="24"/>
+        </w:rPr>
+        <w:t>Youtube</w:t>
+      </w:r>
+      <w:proofErr w:type="spellEnd"/>
+      <w:r>
+        <w:rPr>
+          <w:rFonts w:ascii="Helvetica" w:hAnsi="Helvetica"/>
+          <w:sz w:val="24"/>
+        </w:rPr>
+        <w:t xml:space="preserve"> video</w:t>
+      </w:r>
+      <w:r>
+        <w:rPr>
+          <w:rFonts w:ascii="Helvetica" w:hAnsi="Helvetica"/>
+          <w:sz w:val="24"/>
+        </w:rPr>
+        <w:t xml:space="preserve">, </w:t>
+      </w:r>
+      <w:r>
+        <w:rPr>
+          <w:rFonts w:ascii="Helvetica" w:hAnsi="Helvetica"/>
+          <w:sz w:val="24"/>
+        </w:rPr>
+        <w:t>providing a link to a Google Drive file</w:t>
+      </w:r>
+      <w:r>
+        <w:rPr>
+          <w:rFonts w:ascii="Helvetica" w:hAnsi="Helvetica"/>
+          <w:sz w:val="24"/>
+        </w:rPr>
+        <w:t xml:space="preserve">, or providing a link to a </w:t>
+      </w:r>
+      <w:proofErr w:type="spellStart"/>
+      <w:r>
+        <w:rPr>
+          <w:rFonts w:ascii="Helvetica" w:hAnsi="Helvetica"/>
+          <w:sz w:val="24"/>
+        </w:rPr>
+        <w:t>dropbox</w:t>
+      </w:r>
+      <w:proofErr w:type="spellEnd"/>
+      <w:r>
+        <w:rPr>
+          <w:rFonts w:ascii="Helvetica" w:hAnsi="Helvetica"/>
+          <w:sz w:val="24"/>
+        </w:rPr>
+        <w:t xml:space="preserve"> file</w:t>
+      </w:r>
+      <w:r>
+        <w:rPr>
+          <w:rFonts w:ascii="Helvetica" w:hAnsi="Helvetica"/>
+          <w:sz w:val="24"/>
+        </w:rPr>
+        <w:t xml:space="preserve">. </w:t>
+      </w:r>
+      <w:r>
+        <w:rPr>
+          <w:rFonts w:ascii="Helvetica" w:hAnsi="Helvetica"/>
+          <w:sz w:val="24"/>
+        </w:rPr>
+        <w:t xml:space="preserve"> ***P</w:t>
+      </w:r>
+      <w:r>
+        <w:rPr>
+          <w:rFonts w:ascii="Helvetica" w:hAnsi="Helvetica"/>
+          <w:sz w:val="24"/>
+        </w:rPr>
+        <w:t xml:space="preserve">ease make sure the sharing settings are set so that we will be able to </w:t>
+      </w:r>
+      <w:r>
+        <w:rPr>
+          <w:rFonts w:ascii="Helvetica" w:hAnsi="Helvetica"/>
+          <w:sz w:val="24"/>
+        </w:rPr>
+        <w:t>access the video</w:t>
+      </w:r>
+      <w:r>
+        <w:rPr>
+          <w:rFonts w:ascii="Helvetica" w:hAnsi="Helvetica"/>
+          <w:sz w:val="24"/>
+        </w:rPr>
+        <w:t xml:space="preserve"> if we have the link.</w:t>
+      </w:r>
+      <w:r>
+        <w:rPr>
+          <w:rFonts w:ascii="Helvetica" w:hAnsi="Helvetica"/>
+          <w:sz w:val="24"/>
+        </w:rPr>
+        <w:t xml:space="preserve"> ***</w:t>
+      </w:r>
+    </w:p>
+    <w:p>
+      <w:pPr>
+        <w:spacing w:after="267" w:line="259" w:lineRule="auto"/>
+        <w:ind w:left="0" w:firstLine="0"/>
+        <w:rPr>
+          <w:rFonts w:ascii="Helvetica" w:hAnsi="Helvetica"/>
+          <w:sz w:val="24"/>
+        </w:rPr>
+      </w:pPr>
+      <w:r>
+        <w:rPr>
+          <w:rFonts w:ascii="Helvetica" w:hAnsi="Helvetica"/>
+          <w:sz w:val="24"/>
+        </w:rPr>
+        <w:t xml:space="preserve"> </w:t>
+      </w:r>
     </w:p>
     <w:p>
       <w:pPr>
@@ -564,115 +1714,7 @@
           <w:rFonts w:ascii="Helvetica" w:hAnsi="Helvetica"/>
           <w:sz w:val="24"/>
         </w:rPr>
-        <w:t xml:space="preserve">Prior Knowledge </w:t>
-      </w:r>
-    </w:p>
-    <w:p>
-      <w:pPr>
-        <w:ind w:left="0" w:firstLine="0"/>
-        <w:rPr>
-          <w:rFonts w:ascii="Helvetica" w:hAnsi="Helvetica"/>
-          <w:sz w:val="24"/>
-        </w:rPr>
-      </w:pPr>
-      <w:r>
-        <w:rPr>
-          <w:rFonts w:ascii="Helvetica" w:hAnsi="Helvetica"/>
-          <w:sz w:val="24"/>
-        </w:rPr>
-        <w:t xml:space="preserve">• </w:t>
-      </w:r>
-      <w:r>
-        <w:rPr>
-          <w:rFonts w:ascii="Helvetica" w:hAnsi="Helvetica"/>
-          <w:sz w:val="24"/>
-        </w:rPr>
-        <w:t>R</w:t>
-      </w:r>
-      <w:r>
-        <w:rPr>
-          <w:rFonts w:ascii="Helvetica" w:hAnsi="Helvetica"/>
-          <w:sz w:val="24"/>
-        </w:rPr>
-        <w:t>egression</w:t>
-      </w:r>
-    </w:p>
-    <w:p>
-      <w:pPr>
-        <w:rPr>
-          <w:rFonts w:ascii="Helvetica" w:hAnsi="Helvetica"/>
-          <w:sz w:val="24"/>
-        </w:rPr>
-      </w:pPr>
-      <w:r>
-        <w:rPr>
-          <w:rFonts w:ascii="Helvetica" w:hAnsi="Helvetica"/>
-          <w:sz w:val="24"/>
-        </w:rPr>
-        <w:t>•</w:t>
-      </w:r>
-      <w:r>
-        <w:rPr>
-          <w:rFonts w:ascii="Helvetica" w:hAnsi="Helvetica"/>
-          <w:sz w:val="24"/>
-        </w:rPr>
-        <w:t xml:space="preserve"> L2</w:t>
-      </w:r>
-      <w:r>
-        <w:rPr>
-          <w:rFonts w:ascii="Helvetica" w:hAnsi="Helvetica"/>
-          <w:sz w:val="24"/>
-        </w:rPr>
-        <w:t>-</w:t>
-      </w:r>
-      <w:r>
-        <w:rPr>
-          <w:rFonts w:ascii="Helvetica" w:hAnsi="Helvetica"/>
-          <w:sz w:val="24"/>
-        </w:rPr>
-        <w:t>norm</w:t>
-      </w:r>
-    </w:p>
-    <w:p>
-      <w:pPr>
-        <w:rPr>
-          <w:rFonts w:ascii="Helvetica" w:hAnsi="Helvetica"/>
-          <w:sz w:val="24"/>
-        </w:rPr>
-      </w:pPr>
-      <w:r>
-        <w:rPr>
-          <w:rFonts w:ascii="Helvetica" w:hAnsi="Helvetica"/>
-          <w:sz w:val="24"/>
-        </w:rPr>
-        <w:t>• Principal Components Analysis</w:t>
-      </w:r>
-    </w:p>
-    <w:p>
-      <w:pPr>
-        <w:pStyle w:val="Heading1"/>
-        <w:ind w:left="0" w:firstLine="0"/>
-        <w:rPr>
-          <w:rFonts w:ascii="Helvetica" w:hAnsi="Helvetica"/>
-          <w:sz w:val="24"/>
-        </w:rPr>
-      </w:pPr>
-    </w:p>
-    <w:p>
-      <w:pPr>
-        <w:pStyle w:val="Heading1"/>
-        <w:ind w:left="-5"/>
-        <w:rPr>
-          <w:rFonts w:ascii="Helvetica" w:hAnsi="Helvetica"/>
-          <w:sz w:val="24"/>
-        </w:rPr>
-      </w:pPr>
-      <w:r>
-        <w:rPr>
-          <w:rFonts w:ascii="Helvetica" w:hAnsi="Helvetica"/>
-          <w:sz w:val="24"/>
-        </w:rPr>
-        <w:t xml:space="preserve">Lesson Plan </w:t>
+        <w:t xml:space="preserve">Length of the video </w:t>
       </w:r>
     </w:p>
     <w:p>
@@ -688,485 +1730,43 @@
           <w:rFonts w:ascii="Helvetica" w:hAnsi="Helvetica"/>
           <w:sz w:val="24"/>
         </w:rPr>
-        <w:t xml:space="preserve">You can structure your </w:t>
-      </w:r>
-      <w:proofErr w:type="gramStart"/>
-      <w:r>
-        <w:rPr>
-          <w:rFonts w:ascii="Helvetica" w:hAnsi="Helvetica"/>
-          <w:sz w:val="24"/>
-        </w:rPr>
-        <w:t>four</w:t>
-      </w:r>
-      <w:r>
-        <w:rPr>
-          <w:rFonts w:ascii="Helvetica" w:hAnsi="Helvetica"/>
-          <w:sz w:val="24"/>
-        </w:rPr>
-        <w:t xml:space="preserve"> minute</w:t>
-      </w:r>
-      <w:proofErr w:type="gramEnd"/>
-      <w:r>
-        <w:rPr>
-          <w:rFonts w:ascii="Helvetica" w:hAnsi="Helvetica"/>
-          <w:sz w:val="24"/>
-        </w:rPr>
-        <w:t xml:space="preserve"> video any way you like. Here is a sample minute by minute breakdown in case it is useful. </w:t>
-      </w:r>
-    </w:p>
-    <w:p>
-      <w:pPr>
-        <w:ind w:left="-5" w:right="61"/>
-        <w:rPr>
-          <w:rFonts w:ascii="Helvetica" w:hAnsi="Helvetica"/>
-          <w:sz w:val="24"/>
-        </w:rPr>
-      </w:pPr>
-      <w:r>
-        <w:rPr>
-          <w:rFonts w:ascii="Helvetica" w:hAnsi="Helvetica"/>
-          <w:sz w:val="24"/>
-        </w:rPr>
-        <w:t xml:space="preserve">&lt; 1 min: Introduce yourself. Give a few sentences about who you are! </w:t>
-      </w:r>
-    </w:p>
-    <w:p>
-      <w:pPr>
-        <w:ind w:left="-5" w:right="61"/>
-        <w:rPr>
-          <w:rFonts w:ascii="Helvetica" w:hAnsi="Helvetica"/>
-          <w:sz w:val="24"/>
-        </w:rPr>
-      </w:pPr>
-      <w:r>
-        <w:rPr>
-          <w:rFonts w:ascii="Helvetica" w:hAnsi="Helvetica"/>
-          <w:sz w:val="24"/>
-        </w:rPr>
-        <w:t xml:space="preserve">1 min: Give a very brief recap of what </w:t>
-      </w:r>
-      <w:r>
-        <w:rPr>
-          <w:rFonts w:ascii="Helvetica" w:hAnsi="Helvetica"/>
-          <w:sz w:val="24"/>
-        </w:rPr>
-        <w:t xml:space="preserve">ridge </w:t>
-      </w:r>
-      <w:r>
-        <w:rPr>
-          <w:rFonts w:ascii="Helvetica" w:hAnsi="Helvetica"/>
-          <w:sz w:val="24"/>
-        </w:rPr>
-        <w:t>regression is and why you might use it.</w:t>
-      </w:r>
-      <w:r>
-        <w:rPr>
-          <w:rFonts w:ascii="Helvetica" w:hAnsi="Helvetica"/>
-          <w:sz w:val="24"/>
-        </w:rPr>
-        <w:t xml:space="preserve"> While you should imagine that you are teaching a class of students, don’t feel the need to address them or ask them questions. </w:t>
-      </w:r>
-    </w:p>
-    <w:p>
-      <w:pPr>
-        <w:spacing w:after="87" w:line="216" w:lineRule="auto"/>
-        <w:ind w:left="-5" w:right="61"/>
-        <w:rPr>
-          <w:rFonts w:ascii="Helvetica" w:hAnsi="Helvetica"/>
-          <w:sz w:val="24"/>
-        </w:rPr>
-      </w:pPr>
-      <w:r>
-        <w:rPr>
-          <w:rFonts w:ascii="Helvetica" w:hAnsi="Helvetica"/>
-          <w:sz w:val="24"/>
-        </w:rPr>
-        <w:t>~3 mins: Type up the solution and explain how the code you are writing works as you are typing it</w:t>
-      </w:r>
-    </w:p>
-    <w:p>
-      <w:pPr>
-        <w:spacing w:after="267" w:line="259" w:lineRule="auto"/>
-        <w:ind w:left="0" w:firstLine="0"/>
-        <w:rPr>
-          <w:rFonts w:ascii="Helvetica" w:hAnsi="Helvetica"/>
-          <w:sz w:val="24"/>
-        </w:rPr>
-      </w:pPr>
-      <w:r>
-        <w:rPr>
-          <w:rFonts w:ascii="Helvetica" w:hAnsi="Helvetica"/>
-          <w:sz w:val="24"/>
-        </w:rPr>
-        <w:t xml:space="preserve"> </w:t>
-      </w:r>
-    </w:p>
-    <w:p>
-      <w:pPr>
-        <w:pStyle w:val="Heading1"/>
-        <w:ind w:left="-5"/>
-        <w:rPr>
-          <w:rFonts w:ascii="Helvetica" w:hAnsi="Helvetica"/>
-          <w:sz w:val="24"/>
-        </w:rPr>
-      </w:pPr>
-      <w:r>
-        <w:rPr>
-          <w:rFonts w:ascii="Helvetica" w:hAnsi="Helvetica"/>
-          <w:sz w:val="24"/>
-        </w:rPr>
-        <w:t xml:space="preserve">How we will evaluate your video </w:t>
-      </w:r>
-    </w:p>
-    <w:p>
-      <w:pPr>
-        <w:spacing w:after="232"/>
-        <w:ind w:left="-5" w:right="61"/>
-        <w:rPr>
-          <w:rFonts w:ascii="Helvetica" w:hAnsi="Helvetica"/>
-          <w:sz w:val="24"/>
-        </w:rPr>
-      </w:pPr>
-      <w:r>
-        <w:rPr>
-          <w:rFonts w:ascii="Helvetica" w:hAnsi="Helvetica"/>
-          <w:sz w:val="24"/>
-        </w:rPr>
-        <w:t xml:space="preserve">We are looking for people who know their content knowledge and who are able to communicate </w:t>
-      </w:r>
-      <w:r>
-        <w:rPr>
-          <w:rFonts w:ascii="Helvetica" w:hAnsi="Helvetica"/>
-          <w:sz w:val="24"/>
-        </w:rPr>
-        <w:t>well</w:t>
-      </w:r>
-      <w:r>
-        <w:rPr>
-          <w:rFonts w:ascii="Helvetica" w:hAnsi="Helvetica"/>
-          <w:sz w:val="24"/>
-        </w:rPr>
-        <w:t xml:space="preserve">. We’re looking for quality over quantity, so don’t feel pressured to rush through everything. Instead, make sure the content you do get to is clear and easy to follow.  </w:t>
-      </w:r>
-    </w:p>
-    <w:p>
-      <w:pPr>
-        <w:pStyle w:val="Heading1"/>
-        <w:ind w:left="-5"/>
-        <w:rPr>
-          <w:rFonts w:ascii="Helvetica" w:hAnsi="Helvetica"/>
-          <w:sz w:val="24"/>
-        </w:rPr>
-      </w:pPr>
+        <w:t xml:space="preserve">As we mentioned we want the video to be </w:t>
+      </w:r>
+      <w:r>
+        <w:rPr>
+          <w:rFonts w:ascii="Helvetica" w:hAnsi="Helvetica"/>
+          <w:sz w:val="24"/>
+        </w:rPr>
+        <w:t>4</w:t>
+      </w:r>
+      <w:r>
+        <w:rPr>
+          <w:rFonts w:ascii="Helvetica" w:hAnsi="Helvetica"/>
+          <w:sz w:val="24"/>
+        </w:rPr>
+        <w:t xml:space="preserve"> minutes long. You don’t have to conclude nicely -- feel free to cut the video at </w:t>
+      </w:r>
+      <w:r>
+        <w:rPr>
+          <w:rFonts w:ascii="Helvetica" w:hAnsi="Helvetica"/>
+          <w:sz w:val="24"/>
+        </w:rPr>
+        <w:t>4</w:t>
+      </w:r>
+      <w:r>
+        <w:rPr>
+          <w:rFonts w:ascii="Helvetica" w:hAnsi="Helvetica"/>
+          <w:sz w:val="24"/>
+        </w:rPr>
+        <w:t xml:space="preserve"> minutes, even if you aren’t quite done. Do not feel </w:t>
+      </w:r>
       <w:r>
         <w:rPr>
           <w:rFonts w:ascii="Helvetica" w:hAnsi="Helvetica"/>
           <w:sz w:val="24"/>
         </w:rPr>
         <w:lastRenderedPageBreak/>
-        <w:t xml:space="preserve">Recording the video </w:t>
-      </w:r>
-    </w:p>
-    <w:p>
-      <w:pPr>
-        <w:ind w:left="-5" w:right="61"/>
-        <w:rPr>
-          <w:rFonts w:ascii="Helvetica" w:hAnsi="Helvetica"/>
-          <w:sz w:val="24"/>
-        </w:rPr>
-      </w:pPr>
-      <w:r>
-        <w:rPr>
-          <w:rFonts w:ascii="Helvetica" w:hAnsi="Helvetica"/>
-          <w:sz w:val="24"/>
-        </w:rPr>
-        <w:t xml:space="preserve">Don’t fuss about production quality! We are more interested in who you are than on the quality of your audio :-).  </w:t>
-      </w:r>
-    </w:p>
-    <w:p>
-      <w:pPr>
-        <w:spacing w:after="27" w:line="259" w:lineRule="auto"/>
-        <w:ind w:left="0" w:firstLine="0"/>
-        <w:rPr>
-          <w:rFonts w:ascii="Helvetica" w:hAnsi="Helvetica"/>
-          <w:sz w:val="24"/>
-        </w:rPr>
-      </w:pPr>
-      <w:r>
-        <w:rPr>
-          <w:rFonts w:ascii="Helvetica" w:hAnsi="Helvetica"/>
-          <w:sz w:val="24"/>
-        </w:rPr>
-        <w:t xml:space="preserve"> </w:t>
-      </w:r>
-    </w:p>
-    <w:p>
-      <w:pPr>
-        <w:ind w:left="-5" w:right="61"/>
-        <w:rPr>
-          <w:rFonts w:ascii="Helvetica" w:hAnsi="Helvetica"/>
-          <w:sz w:val="24"/>
-        </w:rPr>
-      </w:pPr>
-      <w:r>
-        <w:rPr>
-          <w:rFonts w:ascii="Helvetica" w:hAnsi="Helvetica"/>
-          <w:sz w:val="24"/>
-        </w:rPr>
-        <w:t>We’d like you to record your lesson using Zoom</w:t>
-      </w:r>
-      <w:r>
-        <w:rPr>
-          <w:rFonts w:ascii="Helvetica" w:hAnsi="Helvetica"/>
-          <w:sz w:val="24"/>
-        </w:rPr>
-        <w:t xml:space="preserve"> (instructions below) since we are planning to teach sections using Zoom. It should be a “single take” and you shouldn’t do any post-production work on the video.</w:t>
-      </w:r>
-      <w:r>
-        <w:rPr>
-          <w:rFonts w:ascii="Helvetica" w:hAnsi="Helvetica"/>
-          <w:b/>
-          <w:sz w:val="24"/>
-        </w:rPr>
-        <w:t xml:space="preserve"> </w:t>
-      </w:r>
-    </w:p>
-    <w:p>
-      <w:pPr>
-        <w:spacing w:after="267" w:line="259" w:lineRule="auto"/>
-        <w:ind w:left="0" w:firstLine="0"/>
-        <w:rPr>
-          <w:rFonts w:ascii="Helvetica" w:hAnsi="Helvetica"/>
-          <w:sz w:val="24"/>
-        </w:rPr>
-      </w:pPr>
-      <w:r>
-        <w:rPr>
-          <w:rFonts w:ascii="Helvetica" w:hAnsi="Helvetica"/>
-          <w:b/>
-          <w:sz w:val="24"/>
-        </w:rPr>
-        <w:t xml:space="preserve"> </w:t>
-      </w:r>
-    </w:p>
-    <w:p>
-      <w:pPr>
-        <w:pStyle w:val="Heading1"/>
-        <w:ind w:left="-5"/>
-        <w:rPr>
-          <w:rFonts w:ascii="Helvetica" w:hAnsi="Helvetica"/>
-          <w:sz w:val="24"/>
-        </w:rPr>
-      </w:pPr>
-      <w:r>
-        <w:rPr>
-          <w:rFonts w:ascii="Helvetica" w:hAnsi="Helvetica"/>
-          <w:sz w:val="24"/>
-        </w:rPr>
-        <w:t xml:space="preserve">Uploading the video </w:t>
-      </w:r>
-    </w:p>
-    <w:p>
-      <w:pPr>
-        <w:ind w:left="-5" w:right="61"/>
-        <w:rPr>
-          <w:rFonts w:ascii="Helvetica" w:hAnsi="Helvetica"/>
-          <w:sz w:val="24"/>
-        </w:rPr>
-      </w:pPr>
-      <w:r>
-        <w:rPr>
-          <w:rFonts w:ascii="Helvetica" w:hAnsi="Helvetica"/>
-          <w:sz w:val="24"/>
-        </w:rPr>
-        <w:t xml:space="preserve">In your round 2 TA application you will need to </w:t>
-      </w:r>
-      <w:r>
-        <w:rPr>
-          <w:rFonts w:ascii="Helvetica" w:hAnsi="Helvetica"/>
-          <w:sz w:val="24"/>
-        </w:rPr>
-        <w:t>provide a link to</w:t>
-      </w:r>
-      <w:r>
-        <w:rPr>
-          <w:rFonts w:ascii="Helvetica" w:hAnsi="Helvetica"/>
-          <w:sz w:val="24"/>
-        </w:rPr>
-        <w:t xml:space="preserve"> your sample teaching video.  You can do this however you like. Possible options include but are not limited to sending a link to a private </w:t>
-      </w:r>
-      <w:proofErr w:type="spellStart"/>
-      <w:r>
-        <w:rPr>
-          <w:rFonts w:ascii="Helvetica" w:hAnsi="Helvetica"/>
-          <w:sz w:val="24"/>
-        </w:rPr>
-        <w:t>Youtube</w:t>
-      </w:r>
-      <w:proofErr w:type="spellEnd"/>
-      <w:r>
-        <w:rPr>
-          <w:rFonts w:ascii="Helvetica" w:hAnsi="Helvetica"/>
-          <w:sz w:val="24"/>
-        </w:rPr>
-        <w:t xml:space="preserve"> video</w:t>
-      </w:r>
-      <w:r>
-        <w:rPr>
-          <w:rFonts w:ascii="Helvetica" w:hAnsi="Helvetica"/>
-          <w:sz w:val="24"/>
-        </w:rPr>
-        <w:t xml:space="preserve">, </w:t>
-      </w:r>
-      <w:r>
-        <w:rPr>
-          <w:rFonts w:ascii="Helvetica" w:hAnsi="Helvetica"/>
-          <w:sz w:val="24"/>
-        </w:rPr>
-        <w:t>providing a link to a Google Drive file</w:t>
-      </w:r>
-      <w:r>
-        <w:rPr>
-          <w:rFonts w:ascii="Helvetica" w:hAnsi="Helvetica"/>
-          <w:sz w:val="24"/>
-        </w:rPr>
-        <w:t xml:space="preserve">, or providing a link to a </w:t>
-      </w:r>
-      <w:proofErr w:type="spellStart"/>
-      <w:r>
-        <w:rPr>
-          <w:rFonts w:ascii="Helvetica" w:hAnsi="Helvetica"/>
-          <w:sz w:val="24"/>
-        </w:rPr>
-        <w:t>dropbox</w:t>
-      </w:r>
-      <w:proofErr w:type="spellEnd"/>
-      <w:r>
-        <w:rPr>
-          <w:rFonts w:ascii="Helvetica" w:hAnsi="Helvetica"/>
-          <w:sz w:val="24"/>
-        </w:rPr>
-        <w:t xml:space="preserve"> file</w:t>
-      </w:r>
-      <w:r>
-        <w:rPr>
-          <w:rFonts w:ascii="Helvetica" w:hAnsi="Helvetica"/>
-          <w:sz w:val="24"/>
-        </w:rPr>
-        <w:t xml:space="preserve">. </w:t>
-      </w:r>
-      <w:r>
-        <w:rPr>
-          <w:rFonts w:ascii="Helvetica" w:hAnsi="Helvetica"/>
-          <w:sz w:val="24"/>
-        </w:rPr>
-        <w:t xml:space="preserve"> ***P</w:t>
-      </w:r>
-      <w:r>
-        <w:rPr>
-          <w:rFonts w:ascii="Helvetica" w:hAnsi="Helvetica"/>
-          <w:sz w:val="24"/>
-        </w:rPr>
-        <w:t xml:space="preserve">ease make sure the sharing settings are set so that we will be able to </w:t>
-      </w:r>
-      <w:r>
-        <w:rPr>
-          <w:rFonts w:ascii="Helvetica" w:hAnsi="Helvetica"/>
-          <w:sz w:val="24"/>
-        </w:rPr>
-        <w:t>access the video</w:t>
-      </w:r>
-      <w:r>
-        <w:rPr>
-          <w:rFonts w:ascii="Helvetica" w:hAnsi="Helvetica"/>
-          <w:sz w:val="24"/>
-        </w:rPr>
-        <w:t xml:space="preserve"> if we have the link.</w:t>
-      </w:r>
-      <w:r>
-        <w:rPr>
-          <w:rFonts w:ascii="Helvetica" w:hAnsi="Helvetica"/>
-          <w:sz w:val="24"/>
-        </w:rPr>
-        <w:t xml:space="preserve"> ***</w:t>
-      </w:r>
-    </w:p>
-    <w:p>
-      <w:pPr>
-        <w:spacing w:after="267" w:line="259" w:lineRule="auto"/>
-        <w:ind w:left="0" w:firstLine="0"/>
-        <w:rPr>
-          <w:rFonts w:ascii="Helvetica" w:hAnsi="Helvetica"/>
-          <w:sz w:val="24"/>
-        </w:rPr>
-      </w:pPr>
-      <w:r>
-        <w:rPr>
-          <w:rFonts w:ascii="Helvetica" w:hAnsi="Helvetica"/>
-          <w:sz w:val="24"/>
-        </w:rPr>
-        <w:t xml:space="preserve"> </w:t>
-      </w:r>
-    </w:p>
-    <w:p>
-      <w:pPr>
-        <w:pStyle w:val="Heading1"/>
-        <w:ind w:left="-5"/>
-        <w:rPr>
-          <w:rFonts w:ascii="Helvetica" w:hAnsi="Helvetica"/>
-          <w:sz w:val="24"/>
-        </w:rPr>
-      </w:pPr>
-      <w:r>
-        <w:rPr>
-          <w:rFonts w:ascii="Helvetica" w:hAnsi="Helvetica"/>
-          <w:sz w:val="24"/>
-        </w:rPr>
-        <w:t xml:space="preserve">Length of the video </w:t>
-      </w:r>
-    </w:p>
-    <w:p>
-      <w:pPr>
-        <w:ind w:left="-5" w:right="61"/>
-        <w:rPr>
-          <w:rFonts w:ascii="Helvetica" w:hAnsi="Helvetica"/>
-          <w:sz w:val="24"/>
-        </w:rPr>
-      </w:pPr>
-      <w:r>
-        <w:rPr>
-          <w:rFonts w:ascii="Helvetica" w:hAnsi="Helvetica"/>
-          <w:sz w:val="24"/>
-        </w:rPr>
-        <w:t xml:space="preserve">As we mentioned we want the video to be </w:t>
-      </w:r>
-      <w:r>
-        <w:rPr>
-          <w:rFonts w:ascii="Helvetica" w:hAnsi="Helvetica"/>
-          <w:sz w:val="24"/>
-        </w:rPr>
-        <w:t>4</w:t>
-      </w:r>
-      <w:r>
-        <w:rPr>
-          <w:rFonts w:ascii="Helvetica" w:hAnsi="Helvetica"/>
-          <w:sz w:val="24"/>
-        </w:rPr>
-        <w:t xml:space="preserve"> minutes long. You don’t have to conclude nicely -- feel free to cut the video at </w:t>
-      </w:r>
-      <w:r>
-        <w:rPr>
-          <w:rFonts w:ascii="Helvetica" w:hAnsi="Helvetica"/>
-          <w:sz w:val="24"/>
-        </w:rPr>
-        <w:t>4</w:t>
-      </w:r>
-      <w:r>
-        <w:rPr>
-          <w:rFonts w:ascii="Helvetica" w:hAnsi="Helvetica"/>
-          <w:sz w:val="24"/>
-        </w:rPr>
-        <w:t xml:space="preserve"> minutes, even if you aren’t quite done. Do not feel the need to overproduce your video! We are trying to scale </w:t>
+        <w:t xml:space="preserve">the need to overproduce your video! We are trying to scale </w:t>
       </w:r>
       <w:proofErr w:type="gramStart"/>
       <w:r>
@@ -1293,7 +1893,7 @@
     <w:p>
       <w:pPr>
         <w:pStyle w:val="Heading1"/>
-        <w:ind w:left="-5"/>
+        <w:ind w:left="0" w:firstLine="0"/>
         <w:rPr>
           <w:rFonts w:ascii="Helvetica" w:hAnsi="Helvetica"/>
           <w:sz w:val="24"/>
@@ -1653,7 +2253,7 @@
         </w:rPr>
         <w:t xml:space="preserve">For more details or troubleshooting, see </w:t>
       </w:r>
-      <w:hyperlink r:id="rId5">
+      <w:hyperlink r:id="rId9">
         <w:r>
           <w:rPr>
             <w:rFonts w:ascii="Helvetica" w:hAnsi="Helvetica"/>
@@ -2619,6 +3219,29 @@
       <w:contextualSpacing/>
     </w:pPr>
   </w:style>
+  <w:style w:type="character" w:styleId="Hyperlink">
+    <w:name w:val="Hyperlink"/>
+    <w:basedOn w:val="DefaultParagraphFont"/>
+    <w:uiPriority w:val="99"/>
+    <w:unhideWhenUsed/>
+    <w:rsid w:val="00FA3EAE"/>
+    <w:rPr>
+      <w:color w:val="0563C1" w:themeColor="hyperlink"/>
+      <w:u w:val="single"/>
+    </w:rPr>
+  </w:style>
+  <w:style w:type="character" w:styleId="UnresolvedMention">
+    <w:name w:val="Unresolved Mention"/>
+    <w:basedOn w:val="DefaultParagraphFont"/>
+    <w:uiPriority w:val="99"/>
+    <w:semiHidden/>
+    <w:unhideWhenUsed/>
+    <w:rsid w:val="00FA3EAE"/>
+    <w:rPr>
+      <w:color w:val="605E5C"/>
+      <w:shd w:val="clear" w:color="auto" w:fill="E1DFDD"/>
+    </w:rPr>
+  </w:style>
 </w:styles>
 </file>
 

</xml_diff>

<commit_message>
Edits to instructions and one final tweak to the regression comparison part of the tutorial.
</commit_message>
<xml_diff>
--- a/TeachingDemo.docx
+++ b/TeachingDemo.docx
@@ -9,14 +9,16 @@
         <w:jc w:val="center"/>
         <w:rPr>
           <w:rFonts w:ascii="Helvetica" w:hAnsi="Helvetica"/>
-          <w:sz w:val="24"/>
+          <w:sz w:val="32"/>
+          <w:szCs w:val="32"/>
         </w:rPr>
       </w:pPr>
       <w:proofErr w:type="spellStart"/>
       <w:r>
         <w:rPr>
           <w:rFonts w:ascii="Helvetica" w:eastAsia="Trebuchet MS" w:hAnsi="Helvetica" w:cs="Trebuchet MS"/>
-          <w:sz w:val="24"/>
+          <w:sz w:val="32"/>
+          <w:szCs w:val="32"/>
         </w:rPr>
         <w:t>Neuromatch</w:t>
       </w:r>
@@ -24,7 +26,8 @@
       <w:r>
         <w:rPr>
           <w:rFonts w:ascii="Helvetica" w:eastAsia="Trebuchet MS" w:hAnsi="Helvetica" w:cs="Trebuchet MS"/>
-          <w:sz w:val="24"/>
+          <w:sz w:val="32"/>
+          <w:szCs w:val="32"/>
         </w:rPr>
         <w:t xml:space="preserve"> Academy Teaching Assistant</w:t>
       </w:r>
@@ -173,7 +176,21 @@
           <w:rFonts w:ascii="Helvetica" w:hAnsi="Helvetica"/>
           <w:sz w:val="24"/>
         </w:rPr>
-        <w:t>sample teaching demo here.</w:t>
+        <w:t>sample teaching demo</w:t>
+      </w:r>
+      <w:r>
+        <w:rPr>
+          <w:rFonts w:ascii="Helvetica" w:hAnsi="Helvetica"/>
+          <w:sz w:val="24"/>
+        </w:rPr>
+        <w:t xml:space="preserve"> for another topic</w:t>
+      </w:r>
+      <w:r>
+        <w:rPr>
+          <w:rFonts w:ascii="Helvetica" w:hAnsi="Helvetica"/>
+          <w:sz w:val="24"/>
+        </w:rPr>
+        <w:t xml:space="preserve"> here.</w:t>
       </w:r>
     </w:p>
     <w:p>
@@ -273,20 +290,12 @@
     </w:p>
     <w:p>
       <w:pPr>
-        <w:spacing w:after="267" w:line="259" w:lineRule="auto"/>
-        <w:ind w:left="0" w:firstLine="0"/>
-        <w:rPr>
-          <w:rFonts w:ascii="Helvetica" w:hAnsi="Helvetica"/>
-          <w:sz w:val="24"/>
-        </w:rPr>
-      </w:pPr>
-      <w:r>
-        <w:rPr>
-          <w:rFonts w:ascii="Helvetica" w:hAnsi="Helvetica"/>
-          <w:sz w:val="24"/>
-        </w:rPr>
-        <w:t xml:space="preserve"> </w:t>
-      </w:r>
+        <w:ind w:left="-5" w:right="61"/>
+        <w:rPr>
+          <w:rFonts w:ascii="Helvetica" w:hAnsi="Helvetica"/>
+          <w:sz w:val="24"/>
+        </w:rPr>
+      </w:pPr>
     </w:p>
     <w:p>
       <w:pPr>
@@ -294,6 +303,8 @@
         <w:ind w:left="0" w:firstLine="0"/>
         <w:rPr>
           <w:rFonts w:ascii="Helvetica" w:hAnsi="Helvetica"/>
+          <w:b/>
+          <w:bCs/>
           <w:color w:val="333333"/>
           <w:sz w:val="24"/>
           <w:u w:val="single"/>
@@ -302,6 +313,8 @@
       <w:r>
         <w:rPr>
           <w:rFonts w:ascii="Helvetica" w:hAnsi="Helvetica"/>
+          <w:b/>
+          <w:bCs/>
           <w:color w:val="333333"/>
           <w:sz w:val="24"/>
           <w:u w:val="single"/>
@@ -336,7 +349,23 @@
           <w:color w:val="333333"/>
           <w:sz w:val="24"/>
         </w:rPr>
-        <w:t>For this tutorial you can assume that your students have just finished hearing a lecture on regularization in regression.  Thus, they’ve been introduced to the use of lasso (L1) and ridge (L2) penalties in regression.  This tutorial is a supplemental activity for that lecture and will be one of the first time that they apply regularization (in the form of ridge-regression) to data.  At this point they’ve also had some experience in the form of lectures and tutorials with linear regression, dimensionality reduction, principal components analysis, and should be familiar with what an L1 and L2 norm are.</w:t>
+        <w:t>For this tutorial you can assume that your students have just finished hearing a lecture on regularization in regression.  Thus, they’ve been introduced to the use of lasso (L1) and ridge (L2) penalties in regression.  This tutorial is a supplemental activity for that lecture and will be one of the first time</w:t>
+      </w:r>
+      <w:r>
+        <w:rPr>
+          <w:rFonts w:ascii="Helvetica" w:hAnsi="Helvetica"/>
+          <w:color w:val="333333"/>
+          <w:sz w:val="24"/>
+        </w:rPr>
+        <w:t>s</w:t>
+      </w:r>
+      <w:r>
+        <w:rPr>
+          <w:rFonts w:ascii="Helvetica" w:hAnsi="Helvetica"/>
+          <w:color w:val="333333"/>
+          <w:sz w:val="24"/>
+        </w:rPr>
+        <w:t xml:space="preserve"> that they apply regularization (in the form of ridge-regression) to data.  At this point they’ve also had some experience in the form of lectures and tutorials with linear regression, dimensionality reduction, and should be familiar with what an L1 and L2 norm are.</w:t>
       </w:r>
     </w:p>
     <w:p>
@@ -366,7 +395,23 @@
           <w:color w:val="333333"/>
           <w:sz w:val="24"/>
         </w:rPr>
-        <w:t>The learning objectives for this segment of the lesson (including the lecture) are:</w:t>
+        <w:t>The learning objectives for this</w:t>
+      </w:r>
+      <w:r>
+        <w:rPr>
+          <w:rFonts w:ascii="Helvetica" w:hAnsi="Helvetica"/>
+          <w:color w:val="333333"/>
+          <w:sz w:val="24"/>
+        </w:rPr>
+        <w:t xml:space="preserve"> lesson are</w:t>
+      </w:r>
+      <w:r>
+        <w:rPr>
+          <w:rFonts w:ascii="Helvetica" w:hAnsi="Helvetica"/>
+          <w:color w:val="333333"/>
+          <w:sz w:val="24"/>
+        </w:rPr>
+        <w:t>:</w:t>
       </w:r>
     </w:p>
     <w:p>
@@ -491,6 +536,13 @@
         </w:rPr>
         <w:t>• Compare regression analyses with and without</w:t>
       </w:r>
+      <w:r>
+        <w:rPr>
+          <w:rFonts w:ascii="Helvetica" w:hAnsi="Helvetica"/>
+          <w:sz w:val="24"/>
+        </w:rPr>
+        <w:t xml:space="preserve"> regularization</w:t>
+      </w:r>
     </w:p>
     <w:p>
       <w:pPr>
@@ -551,7 +603,40 @@
           <w:color w:val="333333"/>
           <w:sz w:val="24"/>
         </w:rPr>
-        <w:t xml:space="preserve"> students through this example</w:t>
+        <w:t xml:space="preserve"> students through</w:t>
+      </w:r>
+      <w:r>
+        <w:rPr>
+          <w:rFonts w:ascii="Helvetica" w:hAnsi="Helvetica"/>
+          <w:color w:val="333333"/>
+          <w:sz w:val="24"/>
+        </w:rPr>
+        <w:t xml:space="preserve"> (part of)</w:t>
+      </w:r>
+      <w:r>
+        <w:rPr>
+          <w:rFonts w:ascii="Helvetica" w:hAnsi="Helvetica"/>
+          <w:color w:val="333333"/>
+          <w:sz w:val="24"/>
+        </w:rPr>
+        <w:t xml:space="preserve"> this example</w:t>
+      </w:r>
+      <w:r>
+        <w:rPr>
+          <w:rFonts w:ascii="Helvetica" w:hAnsi="Helvetica"/>
+          <w:color w:val="333333"/>
+          <w:sz w:val="24"/>
+        </w:rPr>
+        <w:t xml:space="preserve">.  Please focus your teaching </w:t>
+      </w:r>
+      <w:r>
+        <w:rPr>
+          <w:rFonts w:ascii="Helvetica" w:hAnsi="Helvetica"/>
+          <w:color w:val="333333"/>
+          <w:sz w:val="24"/>
+        </w:rPr>
+        <w:lastRenderedPageBreak/>
+        <w:t>energy on the middle/end of the tutorial where the details of regression and regularization are the focus.  If that means you need to start your 4 minutes somewhere near the middle of the tutorial, go ahead.  We want you to demonstrate effective teaching, so don’t rush to try to fit everything in.</w:t>
       </w:r>
     </w:p>
     <w:p>
@@ -565,25 +650,6 @@
           <w:u w:val="single"/>
         </w:rPr>
       </w:pPr>
-      <w:r>
-        <w:rPr>
-          <w:rFonts w:ascii="Helvetica" w:hAnsi="Helvetica"/>
-          <w:color w:val="333333"/>
-          <w:sz w:val="24"/>
-          <w:u w:val="single"/>
-        </w:rPr>
-        <w:lastRenderedPageBreak/>
-        <w:t xml:space="preserve">Tutorial </w:t>
-      </w:r>
-      <w:r>
-        <w:rPr>
-          <w:rFonts w:ascii="Helvetica" w:hAnsi="Helvetica"/>
-          <w:color w:val="333333"/>
-          <w:sz w:val="24"/>
-          <w:u w:val="single"/>
-        </w:rPr>
-        <w:t>Description</w:t>
-      </w:r>
     </w:p>
     <w:p>
       <w:pPr>
@@ -591,10 +657,35 @@
         <w:ind w:left="0" w:firstLine="0"/>
         <w:rPr>
           <w:rFonts w:ascii="Helvetica" w:hAnsi="Helvetica"/>
-          <w:color w:val="333333"/>
-          <w:sz w:val="24"/>
-        </w:rPr>
-      </w:pPr>
+          <w:b/>
+          <w:bCs/>
+          <w:color w:val="333333"/>
+          <w:sz w:val="24"/>
+          <w:u w:val="single"/>
+        </w:rPr>
+      </w:pPr>
+      <w:r>
+        <w:rPr>
+          <w:rFonts w:ascii="Helvetica" w:hAnsi="Helvetica"/>
+          <w:b/>
+          <w:bCs/>
+          <w:color w:val="333333"/>
+          <w:sz w:val="24"/>
+          <w:u w:val="single"/>
+        </w:rPr>
+        <w:t xml:space="preserve">Tutorial </w:t>
+      </w:r>
+      <w:r>
+        <w:rPr>
+          <w:rFonts w:ascii="Helvetica" w:hAnsi="Helvetica"/>
+          <w:b/>
+          <w:bCs/>
+          <w:color w:val="333333"/>
+          <w:sz w:val="24"/>
+          <w:u w:val="single"/>
+        </w:rPr>
+        <w:t>Description</w:t>
+      </w:r>
     </w:p>
     <w:p>
       <w:pPr>
@@ -623,7 +714,43 @@
           <w:color w:val="333333"/>
           <w:sz w:val="24"/>
         </w:rPr>
-        <w:t>The data provided for the tutorial are from an experiment ____ CARSEN BRIEF DESCRIPTION OF EXPERIMENT ____.</w:t>
+        <w:t xml:space="preserve">In this set of </w:t>
+      </w:r>
+      <w:proofErr w:type="gramStart"/>
+      <w:r>
+        <w:rPr>
+          <w:rFonts w:ascii="Helvetica" w:hAnsi="Helvetica"/>
+          <w:color w:val="333333"/>
+          <w:sz w:val="24"/>
+        </w:rPr>
+        <w:t>exercises</w:t>
+      </w:r>
+      <w:proofErr w:type="gramEnd"/>
+      <w:r>
+        <w:rPr>
+          <w:rFonts w:ascii="Helvetica" w:hAnsi="Helvetica"/>
+          <w:color w:val="333333"/>
+          <w:sz w:val="24"/>
+        </w:rPr>
+        <w:t xml:space="preserve"> we will try to predict the neural activity from videos of animal behavior using ridge-regression.  The data we will use come from a larger dataset published here: https://science.sciencemag.org/content/364/6437/eaav7893.  For the data here, the mouse was not doing a task, and was free to run and whisk and groom as it pleased. In the </w:t>
+      </w:r>
+      <w:proofErr w:type="gramStart"/>
+      <w:r>
+        <w:rPr>
+          <w:rFonts w:ascii="Helvetica" w:hAnsi="Helvetica"/>
+          <w:color w:val="333333"/>
+          <w:sz w:val="24"/>
+        </w:rPr>
+        <w:t>meantime</w:t>
+      </w:r>
+      <w:proofErr w:type="gramEnd"/>
+      <w:r>
+        <w:rPr>
+          <w:rFonts w:ascii="Helvetica" w:hAnsi="Helvetica"/>
+          <w:color w:val="333333"/>
+          <w:sz w:val="24"/>
+        </w:rPr>
+        <w:t xml:space="preserve"> there was random noise shown on the screen in front of the mouse.</w:t>
       </w:r>
     </w:p>
     <w:p>
@@ -653,39 +780,37 @@
           <w:color w:val="333333"/>
           <w:sz w:val="24"/>
         </w:rPr>
-        <w:t>The</w:t>
-      </w:r>
-      <w:r>
-        <w:rPr>
-          <w:rFonts w:ascii="Helvetica" w:hAnsi="Helvetica"/>
-          <w:color w:val="333333"/>
-          <w:sz w:val="24"/>
-        </w:rPr>
-        <w:t>se</w:t>
-      </w:r>
-      <w:r>
-        <w:rPr>
-          <w:rFonts w:ascii="Helvetica" w:hAnsi="Helvetica"/>
-          <w:color w:val="333333"/>
-          <w:sz w:val="24"/>
-        </w:rPr>
-        <w:t xml:space="preserve"> data have already been pre-processed and analyzed some.  We</w:t>
-      </w:r>
-      <w:r>
-        <w:rPr>
-          <w:rFonts w:ascii="Helvetica" w:hAnsi="Helvetica"/>
-          <w:color w:val="333333"/>
-          <w:sz w:val="24"/>
-        </w:rPr>
-        <w:t xml:space="preserve"> have identified a population of neurons that</w:t>
-      </w:r>
-      <w:r>
-        <w:rPr>
-          <w:rFonts w:ascii="Helvetica" w:hAnsi="Helvetica"/>
-          <w:color w:val="333333"/>
-          <w:sz w:val="24"/>
-        </w:rPr>
-        <w:t xml:space="preserve"> are NOT stimulus-selective.  Now we are interested in finding out if the activity of these neurons </w:t>
+        <w:t>The neural data consists of the activity of excitatory neurons in visual cortex recorded using two-photon calcium imaging. For these exercises it has been pre-processed.  There were originally 5439 neurons, but here we have reduced that to the top 256 principal components sampled at 1Hz.</w:t>
+      </w:r>
+    </w:p>
+    <w:p>
+      <w:pPr>
+        <w:spacing w:after="0" w:line="240" w:lineRule="auto"/>
+        <w:ind w:left="0" w:firstLine="0"/>
+        <w:rPr>
+          <w:rFonts w:ascii="Helvetica" w:hAnsi="Helvetica"/>
+          <w:color w:val="333333"/>
+          <w:sz w:val="24"/>
+        </w:rPr>
+      </w:pPr>
+    </w:p>
+    <w:p>
+      <w:pPr>
+        <w:spacing w:after="0" w:line="240" w:lineRule="auto"/>
+        <w:ind w:left="0" w:firstLine="0"/>
+        <w:rPr>
+          <w:rFonts w:ascii="Helvetica" w:hAnsi="Helvetica"/>
+          <w:color w:val="333333"/>
+          <w:sz w:val="24"/>
+        </w:rPr>
+      </w:pPr>
+      <w:r>
+        <w:rPr>
+          <w:rFonts w:ascii="Helvetica" w:hAnsi="Helvetica"/>
+          <w:color w:val="333333"/>
+          <w:sz w:val="24"/>
+        </w:rPr>
+        <w:t xml:space="preserve">The behavioral data was recorded for the same period. While the mouse was on the microscope, we captured </w:t>
       </w:r>
       <w:proofErr w:type="gramStart"/>
       <w:r>
@@ -694,7 +819,7 @@
           <w:color w:val="333333"/>
           <w:sz w:val="24"/>
         </w:rPr>
-        <w:t>are</w:t>
+        <w:t>its</w:t>
       </w:r>
       <w:proofErr w:type="gramEnd"/>
       <w:r>
@@ -703,119 +828,37 @@
           <w:color w:val="333333"/>
           <w:sz w:val="24"/>
         </w:rPr>
-        <w:t xml:space="preserve"> related to the animal’s behavior during the experiment.  </w:t>
-      </w:r>
-      <w:r>
-        <w:rPr>
-          <w:rFonts w:ascii="Helvetica" w:hAnsi="Helvetica"/>
-          <w:color w:val="333333"/>
-          <w:sz w:val="24"/>
-        </w:rPr>
-        <w:t>We have performed d</w:t>
-      </w:r>
-      <w:r>
-        <w:rPr>
-          <w:rFonts w:ascii="Helvetica" w:hAnsi="Helvetica"/>
-          <w:color w:val="333333"/>
-          <w:sz w:val="24"/>
-        </w:rPr>
-        <w:t xml:space="preserve">imensionality reduction </w:t>
-      </w:r>
-      <w:r>
-        <w:rPr>
-          <w:rFonts w:ascii="Helvetica" w:hAnsi="Helvetica"/>
-          <w:color w:val="333333"/>
-          <w:sz w:val="24"/>
-        </w:rPr>
-        <w:t>(PCA)</w:t>
-      </w:r>
-      <w:r>
-        <w:rPr>
-          <w:rFonts w:ascii="Helvetica" w:hAnsi="Helvetica"/>
-          <w:color w:val="333333"/>
-          <w:sz w:val="24"/>
-        </w:rPr>
-        <w:t xml:space="preserve"> on both the behavioral </w:t>
-      </w:r>
-      <w:r>
-        <w:rPr>
-          <w:rFonts w:ascii="Helvetica" w:hAnsi="Helvetica"/>
-          <w:color w:val="333333"/>
-          <w:sz w:val="24"/>
-        </w:rPr>
-        <w:t xml:space="preserve">data (video of animal) </w:t>
-      </w:r>
-      <w:r>
-        <w:rPr>
-          <w:rFonts w:ascii="Helvetica" w:hAnsi="Helvetica"/>
-          <w:color w:val="333333"/>
-          <w:sz w:val="24"/>
-        </w:rPr>
-        <w:t>and neural data</w:t>
-      </w:r>
-      <w:r>
-        <w:rPr>
-          <w:rFonts w:ascii="Helvetica" w:hAnsi="Helvetica"/>
-          <w:color w:val="333333"/>
-          <w:sz w:val="24"/>
-        </w:rPr>
-        <w:t xml:space="preserve"> (3 Hz 2-photon recording)</w:t>
-      </w:r>
-      <w:r>
-        <w:rPr>
-          <w:rFonts w:ascii="Helvetica" w:hAnsi="Helvetica"/>
-          <w:color w:val="333333"/>
-          <w:sz w:val="24"/>
-        </w:rPr>
-        <w:t xml:space="preserve">.  We will </w:t>
-      </w:r>
-      <w:r>
-        <w:rPr>
-          <w:rFonts w:ascii="Helvetica" w:hAnsi="Helvetica"/>
-          <w:color w:val="333333"/>
-          <w:sz w:val="24"/>
-        </w:rPr>
-        <w:t xml:space="preserve">now </w:t>
-      </w:r>
-      <w:r>
-        <w:rPr>
-          <w:rFonts w:ascii="Helvetica" w:hAnsi="Helvetica"/>
-          <w:color w:val="333333"/>
-          <w:sz w:val="24"/>
-        </w:rPr>
-        <w:t>evaluate the strength of</w:t>
-      </w:r>
-      <w:r>
-        <w:rPr>
-          <w:rFonts w:ascii="Helvetica" w:hAnsi="Helvetica"/>
-          <w:color w:val="333333"/>
-          <w:sz w:val="24"/>
-        </w:rPr>
-        <w:t xml:space="preserve"> the relationship </w:t>
-      </w:r>
-      <w:r>
-        <w:rPr>
-          <w:rFonts w:ascii="Helvetica" w:hAnsi="Helvetica"/>
-          <w:color w:val="333333"/>
-          <w:sz w:val="24"/>
-        </w:rPr>
-        <w:t xml:space="preserve">between the behavioral and neural data </w:t>
-      </w:r>
-      <w:r>
-        <w:rPr>
-          <w:rFonts w:ascii="Helvetica" w:hAnsi="Helvetica"/>
-          <w:color w:val="333333"/>
-          <w:sz w:val="24"/>
-        </w:rPr>
-        <w:t>using ridge regression</w:t>
-      </w:r>
-      <w:r>
-        <w:rPr>
-          <w:rFonts w:ascii="Helvetica" w:hAnsi="Helvetica"/>
-          <w:color w:val="333333"/>
-          <w:sz w:val="24"/>
-        </w:rPr>
-        <w:t xml:space="preserve">.  </w:t>
+        <w:t xml:space="preserve"> face on video and took the top 500 PCs of the motion energy of this video data, sampled at 1Hz. </w:t>
+      </w:r>
+    </w:p>
+    <w:p>
+      <w:pPr>
+        <w:spacing w:after="0" w:line="240" w:lineRule="auto"/>
+        <w:ind w:left="0" w:firstLine="0"/>
+        <w:rPr>
+          <w:rFonts w:ascii="Helvetica" w:hAnsi="Helvetica"/>
+          <w:color w:val="333333"/>
+          <w:sz w:val="24"/>
+        </w:rPr>
+      </w:pPr>
+    </w:p>
+    <w:p>
+      <w:pPr>
+        <w:spacing w:after="0" w:line="240" w:lineRule="auto"/>
+        <w:ind w:left="0" w:firstLine="0"/>
+        <w:rPr>
+          <w:rFonts w:ascii="Helvetica" w:hAnsi="Helvetica"/>
+          <w:color w:val="333333"/>
+          <w:sz w:val="24"/>
+        </w:rPr>
+      </w:pPr>
+      <w:r>
+        <w:rPr>
+          <w:rFonts w:ascii="Helvetica" w:hAnsi="Helvetica"/>
+          <w:color w:val="333333"/>
+          <w:sz w:val="24"/>
+        </w:rPr>
+        <w:t>This particular group of neurons have been classified as NOT stimulus-selective, so we are interested in understanding what they are doing. The motivation for this regression analysis is to investigate whether the neural activity is explained by mouse behavior.</w:t>
       </w:r>
     </w:p>
     <w:p>
@@ -1027,7 +1070,23 @@
           <w:color w:val="333333"/>
           <w:sz w:val="24"/>
         </w:rPr>
-        <w:t xml:space="preserve">  and you should see the following screen: </w:t>
+        <w:t xml:space="preserve">  and you should see </w:t>
+      </w:r>
+      <w:r>
+        <w:rPr>
+          <w:rFonts w:ascii="Helvetica" w:hAnsi="Helvetica"/>
+          <w:color w:val="333333"/>
+          <w:sz w:val="24"/>
+        </w:rPr>
+        <w:t>a screen that looks like this pop up</w:t>
+      </w:r>
+      <w:r>
+        <w:rPr>
+          <w:rFonts w:ascii="Helvetica" w:hAnsi="Helvetica"/>
+          <w:color w:val="333333"/>
+          <w:sz w:val="24"/>
+        </w:rPr>
+        <w:t xml:space="preserve">: </w:t>
       </w:r>
     </w:p>
     <w:p>
@@ -1040,16 +1099,36 @@
           <w:sz w:val="24"/>
         </w:rPr>
       </w:pPr>
-      <w:r>
-        <w:rPr>
-          <w:rFonts w:ascii="Helvetica" w:hAnsi="Helvetica"/>
+    </w:p>
+    <w:p>
+      <w:pPr>
+        <w:spacing w:after="0" w:line="240" w:lineRule="auto"/>
+        <w:ind w:left="0" w:firstLine="0"/>
+        <w:rPr>
+          <w:rFonts w:ascii="Helvetica" w:hAnsi="Helvetica"/>
+          <w:color w:val="333333"/>
+          <w:sz w:val="24"/>
+        </w:rPr>
+      </w:pPr>
+      <w:r>
+        <w:rPr>
+          <w:rFonts w:ascii="Helvetica" w:hAnsi="Helvetica"/>
+          <w:color w:val="333333"/>
+          <w:sz w:val="24"/>
+        </w:rPr>
+        <w:t xml:space="preserve">                         </w:t>
+      </w:r>
+      <w:r>
+        <w:rPr>
+          <w:rFonts w:ascii="Helvetica" w:hAnsi="Helvetica"/>
+          <w:noProof/>
           <w:color w:val="333333"/>
           <w:sz w:val="24"/>
         </w:rPr>
         <w:drawing>
-          <wp:inline distT="0" distB="0" distL="0" distR="0" wp14:anchorId="78F54118" wp14:editId="16717833">
-            <wp:extent cx="5142711" cy="3725613"/>
-            <wp:effectExtent l="0" t="0" r="1270" b="0"/>
+          <wp:inline distT="0" distB="0" distL="0" distR="0" wp14:anchorId="78F54118" wp14:editId="762E2570">
+            <wp:extent cx="2350235" cy="1702616"/>
+            <wp:effectExtent l="0" t="0" r="0" b="0"/>
             <wp:docPr id="1" name="Picture 1"/>
             <wp:cNvGraphicFramePr>
               <a:graphicFrameLocks xmlns:a="http://schemas.openxmlformats.org/drawingml/2006/main" noChangeAspect="1"/>
@@ -1070,7 +1149,7 @@
                   <pic:spPr>
                     <a:xfrm>
                       <a:off x="0" y="0"/>
-                      <a:ext cx="5145322" cy="3727505"/>
+                      <a:ext cx="2411269" cy="1746832"/>
                     </a:xfrm>
                     <a:prstGeom prst="rect">
                       <a:avLst/>
@@ -1093,24 +1172,22 @@
           <w:sz w:val="24"/>
         </w:rPr>
       </w:pPr>
-    </w:p>
-    <w:p>
-      <w:pPr>
-        <w:spacing w:after="0" w:line="240" w:lineRule="auto"/>
-        <w:ind w:left="0" w:firstLine="0"/>
-        <w:rPr>
-          <w:rFonts w:ascii="Helvetica" w:hAnsi="Helvetica"/>
-          <w:color w:val="333333"/>
-          <w:sz w:val="24"/>
-        </w:rPr>
-      </w:pPr>
-      <w:r>
-        <w:rPr>
-          <w:rFonts w:ascii="Helvetica" w:hAnsi="Helvetica"/>
-          <w:color w:val="333333"/>
-          <w:sz w:val="24"/>
-        </w:rPr>
-        <w:t xml:space="preserve">Now paste in the teaching demo git repository url: </w:t>
+      <w:r>
+        <w:rPr>
+          <w:rFonts w:ascii="Helvetica" w:hAnsi="Helvetica"/>
+          <w:color w:val="333333"/>
+          <w:sz w:val="24"/>
+        </w:rPr>
+        <w:lastRenderedPageBreak/>
+        <w:t>P</w:t>
+      </w:r>
+      <w:r>
+        <w:rPr>
+          <w:rFonts w:ascii="Helvetica" w:hAnsi="Helvetica"/>
+          <w:color w:val="333333"/>
+          <w:sz w:val="24"/>
+        </w:rPr>
+        <w:t xml:space="preserve">aste in the teaching demo git repository url: </w:t>
       </w:r>
       <w:hyperlink r:id="rId8" w:history="1">
         <w:r>
@@ -1139,7 +1216,6 @@
           <w:color w:val="333333"/>
           <w:sz w:val="24"/>
         </w:rPr>
-        <w:lastRenderedPageBreak/>
         <w:t xml:space="preserve">And that’s it!  You’ve loaded the notebook into </w:t>
       </w:r>
       <w:proofErr w:type="spellStart"/>
@@ -1185,7 +1261,21 @@
           <w:rFonts w:ascii="Helvetica" w:hAnsi="Helvetica"/>
           <w:sz w:val="24"/>
         </w:rPr>
-        <w:t xml:space="preserve">Lesson Plan </w:t>
+        <w:t>Lesson Plan</w:t>
+      </w:r>
+      <w:r>
+        <w:rPr>
+          <w:rFonts w:ascii="Helvetica" w:hAnsi="Helvetica"/>
+          <w:sz w:val="24"/>
+        </w:rPr>
+        <w:t xml:space="preserve"> Example</w:t>
+      </w:r>
+      <w:r>
+        <w:rPr>
+          <w:rFonts w:ascii="Helvetica" w:hAnsi="Helvetica"/>
+          <w:sz w:val="24"/>
+        </w:rPr>
+        <w:t xml:space="preserve"> </w:t>
       </w:r>
     </w:p>
     <w:p>
@@ -1308,7 +1398,21 @@
           <w:rFonts w:ascii="Helvetica" w:hAnsi="Helvetica"/>
           <w:sz w:val="24"/>
         </w:rPr>
-        <w:t>Work through the</w:t>
+        <w:t xml:space="preserve">Work through </w:t>
+      </w:r>
+      <w:r>
+        <w:rPr>
+          <w:rFonts w:ascii="Helvetica" w:hAnsi="Helvetica"/>
+          <w:sz w:val="24"/>
+        </w:rPr>
+        <w:t xml:space="preserve">part of </w:t>
+      </w:r>
+      <w:r>
+        <w:rPr>
+          <w:rFonts w:ascii="Helvetica" w:hAnsi="Helvetica"/>
+          <w:sz w:val="24"/>
+        </w:rPr>
+        <w:t>the</w:t>
       </w:r>
       <w:r>
         <w:rPr>
@@ -1420,12 +1524,93 @@
           <w:rFonts w:ascii="Helvetica" w:hAnsi="Helvetica"/>
           <w:sz w:val="24"/>
         </w:rPr>
+        <w:t xml:space="preserve">Because </w:t>
+      </w:r>
+      <w:r>
+        <w:rPr>
+          <w:rFonts w:ascii="Helvetica" w:hAnsi="Helvetica"/>
+          <w:sz w:val="24"/>
+        </w:rPr>
+        <w:t>we are planning using Zoom</w:t>
+      </w:r>
+      <w:r>
+        <w:rPr>
+          <w:rFonts w:ascii="Helvetica" w:hAnsi="Helvetica"/>
+          <w:sz w:val="24"/>
+        </w:rPr>
+        <w:t xml:space="preserve"> during the </w:t>
+      </w:r>
+      <w:proofErr w:type="spellStart"/>
+      <w:r>
+        <w:rPr>
+          <w:rFonts w:ascii="Helvetica" w:hAnsi="Helvetica"/>
+          <w:sz w:val="24"/>
+        </w:rPr>
+        <w:t>Neuromatch</w:t>
+      </w:r>
+      <w:proofErr w:type="spellEnd"/>
+      <w:r>
+        <w:rPr>
+          <w:rFonts w:ascii="Helvetica" w:hAnsi="Helvetica"/>
+          <w:sz w:val="24"/>
+        </w:rPr>
+        <w:t xml:space="preserve"> Academy summer course, w</w:t>
+      </w:r>
+      <w:r>
+        <w:rPr>
+          <w:rFonts w:ascii="Helvetica" w:hAnsi="Helvetica"/>
+          <w:sz w:val="24"/>
+        </w:rPr>
+        <w:t>e’d like you to record your lesson using Zoom</w:t>
+      </w:r>
+      <w:r>
+        <w:rPr>
+          <w:rFonts w:ascii="Helvetica" w:hAnsi="Helvetica"/>
+          <w:sz w:val="24"/>
+        </w:rPr>
+        <w:t xml:space="preserve"> (instructions below)</w:t>
+      </w:r>
+      <w:r>
+        <w:rPr>
+          <w:rFonts w:ascii="Helvetica" w:hAnsi="Helvetica"/>
+          <w:sz w:val="24"/>
+        </w:rPr>
+        <w:t xml:space="preserve">.  </w:t>
+      </w:r>
+      <w:r>
+        <w:rPr>
+          <w:rFonts w:ascii="Helvetica" w:hAnsi="Helvetica"/>
+          <w:sz w:val="24"/>
+        </w:rPr>
+        <w:t>It should be a “single take” and you shouldn’t do any post-production work on the video.</w:t>
+      </w:r>
+      <w:r>
+        <w:rPr>
+          <w:rFonts w:ascii="Helvetica" w:hAnsi="Helvetica"/>
+          <w:b/>
+          <w:sz w:val="24"/>
+        </w:rPr>
+        <w:t xml:space="preserve"> </w:t>
+      </w:r>
+      <w:r>
+        <w:rPr>
+          <w:rFonts w:ascii="Helvetica" w:hAnsi="Helvetica"/>
+          <w:b/>
+          <w:sz w:val="24"/>
+        </w:rPr>
+        <w:t xml:space="preserve"> </w:t>
+      </w:r>
+      <w:r>
+        <w:rPr>
+          <w:rFonts w:ascii="Helvetica" w:hAnsi="Helvetica"/>
+          <w:sz w:val="24"/>
+        </w:rPr>
         <w:t xml:space="preserve">Don’t fuss about production quality! We are more interested in who you are than on the quality of your audio :-).  </w:t>
       </w:r>
     </w:p>
     <w:p>
       <w:pPr>
-        <w:spacing w:after="27" w:line="259" w:lineRule="auto"/>
+        <w:pStyle w:val="Heading1"/>
         <w:ind w:left="0" w:firstLine="0"/>
         <w:rPr>
           <w:rFonts w:ascii="Helvetica" w:hAnsi="Helvetica"/>
@@ -1437,7 +1622,7 @@
           <w:rFonts w:ascii="Helvetica" w:hAnsi="Helvetica"/>
           <w:sz w:val="24"/>
         </w:rPr>
-        <w:t xml:space="preserve"> </w:t>
+        <w:t xml:space="preserve">Uploading the video </w:t>
       </w:r>
     </w:p>
     <w:p>
@@ -1445,30 +1630,29 @@
         <w:ind w:left="-5" w:right="61"/>
         <w:rPr>
           <w:rFonts w:ascii="Helvetica" w:hAnsi="Helvetica"/>
-          <w:b/>
-          <w:sz w:val="24"/>
-        </w:rPr>
-      </w:pPr>
-      <w:r>
-        <w:rPr>
-          <w:rFonts w:ascii="Helvetica" w:hAnsi="Helvetica"/>
-          <w:sz w:val="24"/>
-        </w:rPr>
-        <w:t xml:space="preserve">Because </w:t>
-      </w:r>
-      <w:r>
-        <w:rPr>
-          <w:rFonts w:ascii="Helvetica" w:hAnsi="Helvetica"/>
-          <w:sz w:val="24"/>
-        </w:rPr>
-        <w:t>we are planning using Zoom</w:t>
-      </w:r>
-      <w:r>
-        <w:rPr>
-          <w:rFonts w:ascii="Helvetica" w:hAnsi="Helvetica"/>
-          <w:sz w:val="24"/>
-        </w:rPr>
-        <w:t xml:space="preserve"> during the </w:t>
+          <w:sz w:val="24"/>
+        </w:rPr>
+      </w:pPr>
+      <w:r>
+        <w:rPr>
+          <w:rFonts w:ascii="Helvetica" w:hAnsi="Helvetica"/>
+          <w:sz w:val="24"/>
+        </w:rPr>
+        <w:t xml:space="preserve">In your round 2 TA application you will need to </w:t>
+      </w:r>
+      <w:r>
+        <w:rPr>
+          <w:rFonts w:ascii="Helvetica" w:hAnsi="Helvetica"/>
+          <w:sz w:val="24"/>
+        </w:rPr>
+        <w:t>provide a link to</w:t>
+      </w:r>
+      <w:r>
+        <w:rPr>
+          <w:rFonts w:ascii="Helvetica" w:hAnsi="Helvetica"/>
+          <w:sz w:val="24"/>
+        </w:rPr>
+        <w:t xml:space="preserve"> your sample teaching video.  You can do this however you like. Possible options include but are not limited to sending a link to a private </w:t>
       </w:r>
       <w:proofErr w:type="spellStart"/>
       <w:r>
@@ -1476,7 +1660,7 @@
           <w:rFonts w:ascii="Helvetica" w:hAnsi="Helvetica"/>
           <w:sz w:val="24"/>
         </w:rPr>
-        <w:t>Neuromatch</w:t>
+        <w:t>Youtube</w:t>
       </w:r>
       <w:proofErr w:type="spellEnd"/>
       <w:r>
@@ -1484,62 +1668,96 @@
           <w:rFonts w:ascii="Helvetica" w:hAnsi="Helvetica"/>
           <w:sz w:val="24"/>
         </w:rPr>
-        <w:t xml:space="preserve"> Academy summer course, w</w:t>
-      </w:r>
-      <w:r>
-        <w:rPr>
-          <w:rFonts w:ascii="Helvetica" w:hAnsi="Helvetica"/>
-          <w:sz w:val="24"/>
-        </w:rPr>
-        <w:t>e’d like you to record your lesson using Zoom</w:t>
-      </w:r>
-      <w:r>
-        <w:rPr>
-          <w:rFonts w:ascii="Helvetica" w:hAnsi="Helvetica"/>
-          <w:sz w:val="24"/>
-        </w:rPr>
-        <w:t xml:space="preserve"> (instructions below)</w:t>
-      </w:r>
-      <w:r>
-        <w:rPr>
-          <w:rFonts w:ascii="Helvetica" w:hAnsi="Helvetica"/>
-          <w:sz w:val="24"/>
-        </w:rPr>
-        <w:t xml:space="preserve">.  </w:t>
-      </w:r>
-      <w:r>
-        <w:rPr>
-          <w:rFonts w:ascii="Helvetica" w:hAnsi="Helvetica"/>
-          <w:sz w:val="24"/>
-        </w:rPr>
-        <w:t>It should be a “single take” and you shouldn’t do any post-production work on the video.</w:t>
-      </w:r>
-      <w:r>
-        <w:rPr>
-          <w:rFonts w:ascii="Helvetica" w:hAnsi="Helvetica"/>
-          <w:b/>
-          <w:sz w:val="24"/>
-        </w:rPr>
-        <w:t xml:space="preserve"> </w:t>
-      </w:r>
-    </w:p>
-    <w:p>
-      <w:pPr>
-        <w:spacing w:after="267" w:line="259" w:lineRule="auto"/>
-        <w:ind w:left="0" w:firstLine="0"/>
-        <w:rPr>
-          <w:rFonts w:ascii="Helvetica" w:hAnsi="Helvetica"/>
-          <w:sz w:val="24"/>
-        </w:rPr>
-      </w:pPr>
-      <w:r>
-        <w:rPr>
-          <w:rFonts w:ascii="Helvetica" w:hAnsi="Helvetica"/>
-          <w:b/>
-          <w:sz w:val="24"/>
-        </w:rPr>
-        <w:t xml:space="preserve"> </w:t>
-      </w:r>
+        <w:t xml:space="preserve"> video</w:t>
+      </w:r>
+      <w:r>
+        <w:rPr>
+          <w:rFonts w:ascii="Helvetica" w:hAnsi="Helvetica"/>
+          <w:sz w:val="24"/>
+        </w:rPr>
+        <w:t xml:space="preserve">, </w:t>
+      </w:r>
+      <w:r>
+        <w:rPr>
+          <w:rFonts w:ascii="Helvetica" w:hAnsi="Helvetica"/>
+          <w:sz w:val="24"/>
+        </w:rPr>
+        <w:t>providing a link to a Google Drive file</w:t>
+      </w:r>
+      <w:r>
+        <w:rPr>
+          <w:rFonts w:ascii="Helvetica" w:hAnsi="Helvetica"/>
+          <w:sz w:val="24"/>
+        </w:rPr>
+        <w:t xml:space="preserve">, or providing a link to a </w:t>
+      </w:r>
+      <w:proofErr w:type="spellStart"/>
+      <w:r>
+        <w:rPr>
+          <w:rFonts w:ascii="Helvetica" w:hAnsi="Helvetica"/>
+          <w:sz w:val="24"/>
+        </w:rPr>
+        <w:t>dropbox</w:t>
+      </w:r>
+      <w:proofErr w:type="spellEnd"/>
+      <w:r>
+        <w:rPr>
+          <w:rFonts w:ascii="Helvetica" w:hAnsi="Helvetica"/>
+          <w:sz w:val="24"/>
+        </w:rPr>
+        <w:t xml:space="preserve"> file</w:t>
+      </w:r>
+      <w:r>
+        <w:rPr>
+          <w:rFonts w:ascii="Helvetica" w:hAnsi="Helvetica"/>
+          <w:sz w:val="24"/>
+        </w:rPr>
+        <w:t xml:space="preserve">. </w:t>
+      </w:r>
+      <w:r>
+        <w:rPr>
+          <w:rFonts w:ascii="Helvetica" w:hAnsi="Helvetica"/>
+          <w:sz w:val="24"/>
+        </w:rPr>
+        <w:t xml:space="preserve"> ***P</w:t>
+      </w:r>
+      <w:r>
+        <w:rPr>
+          <w:rFonts w:ascii="Helvetica" w:hAnsi="Helvetica"/>
+          <w:sz w:val="24"/>
+        </w:rPr>
+        <w:t xml:space="preserve">ease make sure the sharing settings are set so that we will be able to </w:t>
+      </w:r>
+      <w:r>
+        <w:rPr>
+          <w:rFonts w:ascii="Helvetica" w:hAnsi="Helvetica"/>
+          <w:sz w:val="24"/>
+        </w:rPr>
+        <w:t>access the video</w:t>
+      </w:r>
+      <w:r>
+        <w:rPr>
+          <w:rFonts w:ascii="Helvetica" w:hAnsi="Helvetica"/>
+          <w:sz w:val="24"/>
+        </w:rPr>
+        <w:t xml:space="preserve"> if we have the link.</w:t>
+      </w:r>
+      <w:r>
+        <w:rPr>
+          <w:rFonts w:ascii="Helvetica" w:hAnsi="Helvetica"/>
+          <w:sz w:val="24"/>
+        </w:rPr>
+        <w:t xml:space="preserve"> ***</w:t>
+      </w:r>
+    </w:p>
+    <w:p>
+      <w:pPr>
+        <w:ind w:left="-5" w:right="61"/>
+        <w:rPr>
+          <w:rFonts w:ascii="Helvetica" w:hAnsi="Helvetica"/>
+          <w:sz w:val="24"/>
+        </w:rPr>
+      </w:pPr>
     </w:p>
     <w:p>
       <w:pPr>
@@ -1555,7 +1773,7 @@
           <w:rFonts w:ascii="Helvetica" w:hAnsi="Helvetica"/>
           <w:sz w:val="24"/>
         </w:rPr>
-        <w:t xml:space="preserve">Uploading the video </w:t>
+        <w:t xml:space="preserve">Length of the video </w:t>
       </w:r>
     </w:p>
     <w:p>
@@ -1571,127 +1789,45 @@
           <w:rFonts w:ascii="Helvetica" w:hAnsi="Helvetica"/>
           <w:sz w:val="24"/>
         </w:rPr>
-        <w:t xml:space="preserve">In your round 2 TA application you will need to </w:t>
-      </w:r>
-      <w:r>
-        <w:rPr>
-          <w:rFonts w:ascii="Helvetica" w:hAnsi="Helvetica"/>
-          <w:sz w:val="24"/>
-        </w:rPr>
-        <w:t>provide a link to</w:t>
-      </w:r>
-      <w:r>
-        <w:rPr>
-          <w:rFonts w:ascii="Helvetica" w:hAnsi="Helvetica"/>
-          <w:sz w:val="24"/>
-        </w:rPr>
-        <w:t xml:space="preserve"> your sample teaching video.  You can do this however you like. Possible options include but are not limited to sending a link to a private </w:t>
-      </w:r>
-      <w:proofErr w:type="spellStart"/>
-      <w:r>
-        <w:rPr>
-          <w:rFonts w:ascii="Helvetica" w:hAnsi="Helvetica"/>
-          <w:sz w:val="24"/>
-        </w:rPr>
-        <w:t>Youtube</w:t>
-      </w:r>
-      <w:proofErr w:type="spellEnd"/>
-      <w:r>
-        <w:rPr>
-          <w:rFonts w:ascii="Helvetica" w:hAnsi="Helvetica"/>
-          <w:sz w:val="24"/>
-        </w:rPr>
-        <w:t xml:space="preserve"> video</w:t>
-      </w:r>
-      <w:r>
-        <w:rPr>
-          <w:rFonts w:ascii="Helvetica" w:hAnsi="Helvetica"/>
-          <w:sz w:val="24"/>
-        </w:rPr>
-        <w:t xml:space="preserve">, </w:t>
-      </w:r>
-      <w:r>
-        <w:rPr>
-          <w:rFonts w:ascii="Helvetica" w:hAnsi="Helvetica"/>
-          <w:sz w:val="24"/>
-        </w:rPr>
-        <w:t>providing a link to a Google Drive file</w:t>
-      </w:r>
-      <w:r>
-        <w:rPr>
-          <w:rFonts w:ascii="Helvetica" w:hAnsi="Helvetica"/>
-          <w:sz w:val="24"/>
-        </w:rPr>
-        <w:t xml:space="preserve">, or providing a link to a </w:t>
-      </w:r>
-      <w:proofErr w:type="spellStart"/>
-      <w:r>
-        <w:rPr>
-          <w:rFonts w:ascii="Helvetica" w:hAnsi="Helvetica"/>
-          <w:sz w:val="24"/>
-        </w:rPr>
-        <w:t>dropbox</w:t>
-      </w:r>
-      <w:proofErr w:type="spellEnd"/>
-      <w:r>
-        <w:rPr>
-          <w:rFonts w:ascii="Helvetica" w:hAnsi="Helvetica"/>
-          <w:sz w:val="24"/>
-        </w:rPr>
-        <w:t xml:space="preserve"> file</w:t>
-      </w:r>
-      <w:r>
-        <w:rPr>
-          <w:rFonts w:ascii="Helvetica" w:hAnsi="Helvetica"/>
-          <w:sz w:val="24"/>
-        </w:rPr>
-        <w:t xml:space="preserve">. </w:t>
-      </w:r>
-      <w:r>
-        <w:rPr>
-          <w:rFonts w:ascii="Helvetica" w:hAnsi="Helvetica"/>
-          <w:sz w:val="24"/>
-        </w:rPr>
-        <w:t xml:space="preserve"> ***P</w:t>
-      </w:r>
-      <w:r>
-        <w:rPr>
-          <w:rFonts w:ascii="Helvetica" w:hAnsi="Helvetica"/>
-          <w:sz w:val="24"/>
-        </w:rPr>
-        <w:t xml:space="preserve">ease make sure the sharing settings are set so that we will be able to </w:t>
-      </w:r>
-      <w:r>
-        <w:rPr>
-          <w:rFonts w:ascii="Helvetica" w:hAnsi="Helvetica"/>
-          <w:sz w:val="24"/>
-        </w:rPr>
-        <w:t>access the video</w:t>
-      </w:r>
-      <w:r>
-        <w:rPr>
-          <w:rFonts w:ascii="Helvetica" w:hAnsi="Helvetica"/>
-          <w:sz w:val="24"/>
-        </w:rPr>
-        <w:t xml:space="preserve"> if we have the link.</w:t>
-      </w:r>
-      <w:r>
-        <w:rPr>
-          <w:rFonts w:ascii="Helvetica" w:hAnsi="Helvetica"/>
-          <w:sz w:val="24"/>
-        </w:rPr>
-        <w:t xml:space="preserve"> ***</w:t>
-      </w:r>
-    </w:p>
-    <w:p>
-      <w:pPr>
-        <w:spacing w:after="267" w:line="259" w:lineRule="auto"/>
-        <w:ind w:left="0" w:firstLine="0"/>
-        <w:rPr>
-          <w:rFonts w:ascii="Helvetica" w:hAnsi="Helvetica"/>
-          <w:sz w:val="24"/>
-        </w:rPr>
-      </w:pPr>
+        <w:t xml:space="preserve">As we mentioned we want the video to be </w:t>
+      </w:r>
+      <w:r>
+        <w:rPr>
+          <w:rFonts w:ascii="Helvetica" w:hAnsi="Helvetica"/>
+          <w:sz w:val="24"/>
+        </w:rPr>
+        <w:t>4</w:t>
+      </w:r>
+      <w:r>
+        <w:rPr>
+          <w:rFonts w:ascii="Helvetica" w:hAnsi="Helvetica"/>
+          <w:sz w:val="24"/>
+        </w:rPr>
+        <w:t xml:space="preserve"> minutes long. You don’t have to conclude nicely -- feel free to cut the video at </w:t>
+      </w:r>
+      <w:r>
+        <w:rPr>
+          <w:rFonts w:ascii="Helvetica" w:hAnsi="Helvetica"/>
+          <w:sz w:val="24"/>
+        </w:rPr>
+        <w:t>4</w:t>
+      </w:r>
+      <w:r>
+        <w:rPr>
+          <w:rFonts w:ascii="Helvetica" w:hAnsi="Helvetica"/>
+          <w:sz w:val="24"/>
+        </w:rPr>
+        <w:t xml:space="preserve"> minutes, even if you aren’t quite done. Do not feel the need to overproduce your video! We are trying to scale </w:t>
+      </w:r>
+      <w:proofErr w:type="gramStart"/>
+      <w:r>
+        <w:rPr>
+          <w:rFonts w:ascii="Helvetica" w:hAnsi="Helvetica"/>
+          <w:sz w:val="24"/>
+        </w:rPr>
+        <w:t>here,</w:t>
+      </w:r>
+      <w:proofErr w:type="gramEnd"/>
       <w:r>
         <w:rPr>
           <w:rFonts w:ascii="Helvetica" w:hAnsi="Helvetica"/>
@@ -1699,91 +1835,6 @@
         </w:rPr>
         <w:t xml:space="preserve"> </w:t>
       </w:r>
-    </w:p>
-    <w:p>
-      <w:pPr>
-        <w:pStyle w:val="Heading1"/>
-        <w:ind w:left="-5"/>
-        <w:rPr>
-          <w:rFonts w:ascii="Helvetica" w:hAnsi="Helvetica"/>
-          <w:sz w:val="24"/>
-        </w:rPr>
-      </w:pPr>
-      <w:r>
-        <w:rPr>
-          <w:rFonts w:ascii="Helvetica" w:hAnsi="Helvetica"/>
-          <w:sz w:val="24"/>
-        </w:rPr>
-        <w:t xml:space="preserve">Length of the video </w:t>
-      </w:r>
-    </w:p>
-    <w:p>
-      <w:pPr>
-        <w:ind w:left="-5" w:right="61"/>
-        <w:rPr>
-          <w:rFonts w:ascii="Helvetica" w:hAnsi="Helvetica"/>
-          <w:sz w:val="24"/>
-        </w:rPr>
-      </w:pPr>
-      <w:r>
-        <w:rPr>
-          <w:rFonts w:ascii="Helvetica" w:hAnsi="Helvetica"/>
-          <w:sz w:val="24"/>
-        </w:rPr>
-        <w:t xml:space="preserve">As we mentioned we want the video to be </w:t>
-      </w:r>
-      <w:r>
-        <w:rPr>
-          <w:rFonts w:ascii="Helvetica" w:hAnsi="Helvetica"/>
-          <w:sz w:val="24"/>
-        </w:rPr>
-        <w:t>4</w:t>
-      </w:r>
-      <w:r>
-        <w:rPr>
-          <w:rFonts w:ascii="Helvetica" w:hAnsi="Helvetica"/>
-          <w:sz w:val="24"/>
-        </w:rPr>
-        <w:t xml:space="preserve"> minutes long. You don’t have to conclude nicely -- feel free to cut the video at </w:t>
-      </w:r>
-      <w:r>
-        <w:rPr>
-          <w:rFonts w:ascii="Helvetica" w:hAnsi="Helvetica"/>
-          <w:sz w:val="24"/>
-        </w:rPr>
-        <w:t>4</w:t>
-      </w:r>
-      <w:r>
-        <w:rPr>
-          <w:rFonts w:ascii="Helvetica" w:hAnsi="Helvetica"/>
-          <w:sz w:val="24"/>
-        </w:rPr>
-        <w:t xml:space="preserve"> minutes, even if you aren’t quite done. Do not feel </w:t>
-      </w:r>
-      <w:r>
-        <w:rPr>
-          <w:rFonts w:ascii="Helvetica" w:hAnsi="Helvetica"/>
-          <w:sz w:val="24"/>
-        </w:rPr>
-        <w:lastRenderedPageBreak/>
-        <w:t xml:space="preserve">the need to overproduce your video! We are trying to scale </w:t>
-      </w:r>
-      <w:proofErr w:type="gramStart"/>
-      <w:r>
-        <w:rPr>
-          <w:rFonts w:ascii="Helvetica" w:hAnsi="Helvetica"/>
-          <w:sz w:val="24"/>
-        </w:rPr>
-        <w:t>here,</w:t>
-      </w:r>
-      <w:proofErr w:type="gramEnd"/>
-      <w:r>
-        <w:rPr>
-          <w:rFonts w:ascii="Helvetica" w:hAnsi="Helvetica"/>
-          <w:sz w:val="24"/>
-        </w:rPr>
-        <w:t xml:space="preserve"> </w:t>
-      </w:r>
       <w:r>
         <w:rPr>
           <w:rFonts w:ascii="Helvetica" w:hAnsi="Helvetica"/>
@@ -1797,79 +1848,6 @@
           <w:sz w:val="24"/>
         </w:rPr>
         <w:t xml:space="preserve"> hope you understand :-) </w:t>
-      </w:r>
-    </w:p>
-    <w:p>
-      <w:pPr>
-        <w:spacing w:after="27" w:line="259" w:lineRule="auto"/>
-        <w:ind w:left="0" w:firstLine="0"/>
-        <w:rPr>
-          <w:rFonts w:ascii="Helvetica" w:hAnsi="Helvetica"/>
-          <w:sz w:val="24"/>
-        </w:rPr>
-      </w:pPr>
-      <w:r>
-        <w:rPr>
-          <w:rFonts w:ascii="Helvetica" w:hAnsi="Helvetica"/>
-          <w:sz w:val="24"/>
-        </w:rPr>
-        <w:t xml:space="preserve"> </w:t>
-      </w:r>
-    </w:p>
-    <w:p>
-      <w:pPr>
-        <w:ind w:left="-5" w:right="61"/>
-        <w:rPr>
-          <w:rFonts w:ascii="Helvetica" w:hAnsi="Helvetica"/>
-          <w:sz w:val="24"/>
-        </w:rPr>
-      </w:pPr>
-      <w:r>
-        <w:rPr>
-          <w:rFonts w:ascii="Helvetica" w:hAnsi="Helvetica"/>
-          <w:sz w:val="24"/>
-        </w:rPr>
-        <w:t xml:space="preserve">If you have any questions, please </w:t>
-      </w:r>
-      <w:proofErr w:type="gramStart"/>
-      <w:r>
-        <w:rPr>
-          <w:rFonts w:ascii="Helvetica" w:hAnsi="Helvetica"/>
-          <w:sz w:val="24"/>
-        </w:rPr>
-        <w:t xml:space="preserve">email </w:t>
-      </w:r>
-      <w:r>
-        <w:rPr>
-          <w:rFonts w:ascii="Helvetica" w:hAnsi="Helvetica"/>
-          <w:sz w:val="24"/>
-        </w:rPr>
-        <w:t>,</w:t>
-      </w:r>
-      <w:proofErr w:type="gramEnd"/>
-      <w:r>
-        <w:rPr>
-          <w:rFonts w:ascii="Helvetica" w:hAnsi="Helvetica"/>
-          <w:sz w:val="24"/>
-        </w:rPr>
-        <w:t xml:space="preserve"> with subject line: </w:t>
-      </w:r>
-    </w:p>
-    <w:p>
-      <w:pPr>
-        <w:spacing w:after="267" w:line="259" w:lineRule="auto"/>
-        <w:ind w:left="0" w:firstLine="0"/>
-        <w:rPr>
-          <w:rFonts w:ascii="Helvetica" w:hAnsi="Helvetica"/>
-          <w:sz w:val="24"/>
-        </w:rPr>
-      </w:pPr>
-      <w:r>
-        <w:rPr>
-          <w:rFonts w:ascii="Helvetica" w:hAnsi="Helvetica"/>
-          <w:sz w:val="24"/>
-        </w:rPr>
-        <w:t xml:space="preserve"> </w:t>
       </w:r>
     </w:p>
     <w:p>
@@ -1882,13 +1860,6 @@
           <w:sz w:val="24"/>
         </w:rPr>
       </w:pPr>
-      <w:r>
-        <w:rPr>
-          <w:rFonts w:ascii="Helvetica" w:hAnsi="Helvetica"/>
-          <w:sz w:val="24"/>
-        </w:rPr>
-        <w:br w:type="page"/>
-      </w:r>
     </w:p>
     <w:p>
       <w:pPr>
@@ -1904,7 +1875,6 @@
           <w:rFonts w:ascii="Helvetica" w:hAnsi="Helvetica"/>
           <w:sz w:val="24"/>
         </w:rPr>
-        <w:lastRenderedPageBreak/>
         <w:t xml:space="preserve">Zoom Instructions </w:t>
       </w:r>
     </w:p>

</xml_diff>

<commit_message>
Fixed loading error in tutorials.  Updates to instructions
</commit_message>
<xml_diff>
--- a/TeachingDemo.docx
+++ b/TeachingDemo.docx
@@ -1210,6 +1210,25 @@
           <w:sz w:val="24"/>
         </w:rPr>
       </w:pPr>
+    </w:p>
+    <w:p>
+      <w:pPr>
+        <w:spacing w:after="0" w:line="240" w:lineRule="auto"/>
+        <w:ind w:left="0" w:firstLine="0"/>
+        <w:rPr>
+          <w:rFonts w:ascii="Helvetica" w:hAnsi="Helvetica"/>
+          <w:color w:val="333333"/>
+          <w:sz w:val="24"/>
+        </w:rPr>
+      </w:pPr>
+      <w:r>
+        <w:rPr>
+          <w:rFonts w:ascii="Helvetica" w:hAnsi="Helvetica"/>
+          <w:color w:val="333333"/>
+          <w:sz w:val="24"/>
+        </w:rPr>
+        <w:t xml:space="preserve">Now just choose the notebook you would like to send to co-lab. </w:t>
+      </w:r>
       <w:r>
         <w:rPr>
           <w:rFonts w:ascii="Helvetica" w:hAnsi="Helvetica"/>
@@ -1817,7 +1836,15 @@
           <w:rFonts w:ascii="Helvetica" w:hAnsi="Helvetica"/>
           <w:sz w:val="24"/>
         </w:rPr>
-        <w:t xml:space="preserve"> minutes, even if you aren’t quite done. Do not feel the need to overproduce your video! We are trying to scale </w:t>
+        <w:t xml:space="preserve"> minutes, even if you aren’t quite done. Do not feel </w:t>
+      </w:r>
+      <w:r>
+        <w:rPr>
+          <w:rFonts w:ascii="Helvetica" w:hAnsi="Helvetica"/>
+          <w:sz w:val="24"/>
+        </w:rPr>
+        <w:lastRenderedPageBreak/>
+        <w:t xml:space="preserve">the need to overproduce your video! We are trying to scale </w:t>
       </w:r>
       <w:proofErr w:type="gramStart"/>
       <w:r>

</xml_diff>